<commit_message>
351803: [New Child] Papyrus shall provide a customizable "New Child" menu https://bugs.eclipse.org/bugs/show_bug.cgi?id=351803 add doc and adapt ADL4Eclipse
</commit_message>
<xml_diff>
--- a/plugins/infra/org.eclipse.papyrus.infra.newchild/resource/NewChildDevelopperDoc.docx
+++ b/plugins/infra/org.eclipse.papyrus.infra.newchild/resource/NewChildDevelopperDoc.docx
@@ -2,8 +2,8 @@
 <file path=word/document.xml><?xml version="1.0" encoding="utf-8"?>
 <w:document xmlns:wpc="http://schemas.microsoft.com/office/word/2010/wordprocessingCanvas" xmlns:mc="http://schemas.openxmlformats.org/markup-compatibility/2006" xmlns:o="urn:schemas-microsoft-com:office:office" xmlns:r="http://schemas.openxmlformats.org/officeDocument/2006/relationships" xmlns:m="http://schemas.openxmlformats.org/officeDocument/2006/math" xmlns:v="urn:schemas-microsoft-com:vml" xmlns:wp14="http://schemas.microsoft.com/office/word/2010/wordprocessingDrawing" xmlns:wp="http://schemas.openxmlformats.org/drawingml/2006/wordprocessingDrawing" xmlns:w10="urn:schemas-microsoft-com:office:word" xmlns:w="http://schemas.openxmlformats.org/wordprocessingml/2006/main" xmlns:w14="http://schemas.microsoft.com/office/word/2010/wordml" xmlns:wpg="http://schemas.microsoft.com/office/word/2010/wordprocessingGroup" xmlns:wpi="http://schemas.microsoft.com/office/word/2010/wordprocessingInk" xmlns:wne="http://schemas.microsoft.com/office/word/2006/wordml" xmlns:wps="http://schemas.microsoft.com/office/word/2010/wordprocessingShape" mc:Ignorable="w14 wp14">
   <w:body>
-    <w:bookmarkStart w:id="0" w:name="OLE_LINK1" w:displacedByCustomXml="next"/>
-    <w:bookmarkStart w:id="1" w:name="OLE_LINK2" w:displacedByCustomXml="next"/>
+    <w:bookmarkStart w:id="0" w:name="OLE_LINK2" w:displacedByCustomXml="next"/>
+    <w:bookmarkStart w:id="1" w:name="OLE_LINK1" w:displacedByCustomXml="next"/>
     <w:sdt>
       <w:sdtPr>
         <w:rPr>
@@ -1794,12 +1794,6 @@
           <w:lang w:val="en-US"/>
         </w:rPr>
         <w:tab/>
-      </w:r>
-      <w:bookmarkStart w:id="4" w:name="_GoBack"/>
-      <w:r>
-        <w:rPr>
-          <w:lang w:val="en-US"/>
-        </w:rPr>
         <w:t>When an element can created from</w:t>
       </w:r>
       <w:r>
@@ -1864,29 +1858,28 @@
         </w:rPr>
         <w:t>.</w:t>
       </w:r>
+    </w:p>
+    <w:p>
+      <w:pPr>
+        <w:pStyle w:val="Titre1"/>
+        <w:rPr>
+          <w:lang w:val="en-US"/>
+        </w:rPr>
+      </w:pPr>
+      <w:bookmarkStart w:id="4" w:name="_Toc373141925"/>
+      <w:r>
+        <w:rPr>
+          <w:lang w:val="en-US"/>
+        </w:rPr>
+        <w:t>Use Case</w:t>
+      </w:r>
+      <w:r>
+        <w:rPr>
+          <w:lang w:val="en-US"/>
+        </w:rPr>
+        <w:t>s</w:t>
+      </w:r>
       <w:bookmarkEnd w:id="4"/>
-    </w:p>
-    <w:p>
-      <w:pPr>
-        <w:pStyle w:val="Titre1"/>
-        <w:rPr>
-          <w:lang w:val="en-US"/>
-        </w:rPr>
-      </w:pPr>
-      <w:bookmarkStart w:id="5" w:name="_Toc373141925"/>
-      <w:r>
-        <w:rPr>
-          <w:lang w:val="en-US"/>
-        </w:rPr>
-        <w:t>Use Case</w:t>
-      </w:r>
-      <w:r>
-        <w:rPr>
-          <w:lang w:val="en-US"/>
-        </w:rPr>
-        <w:t>s</w:t>
-      </w:r>
-      <w:bookmarkEnd w:id="5"/>
     </w:p>
     <w:p>
       <w:pPr>
@@ -1946,14 +1939,27 @@
       <w:r>
         <w:t xml:space="preserve">Figure </w:t>
       </w:r>
-      <w:fldSimple w:instr=" SEQ Figure \* ARABIC ">
-        <w:r>
-          <w:rPr>
-            <w:noProof/>
-          </w:rPr>
-          <w:t>1</w:t>
-        </w:r>
-      </w:fldSimple>
+      <w:r>
+        <w:fldChar w:fldCharType="begin"/>
+      </w:r>
+      <w:r>
+        <w:instrText xml:space="preserve"> SEQ Figure \* ARABIC </w:instrText>
+      </w:r>
+      <w:r>
+        <w:fldChar w:fldCharType="separate"/>
+      </w:r>
+      <w:r>
+        <w:rPr>
+          <w:noProof/>
+        </w:rPr>
+        <w:t>1</w:t>
+      </w:r>
+      <w:r>
+        <w:rPr>
+          <w:noProof/>
+        </w:rPr>
+        <w:fldChar w:fldCharType="end"/>
+      </w:r>
       <w:r>
         <w:t>: Use Cases</w:t>
       </w:r>
@@ -1965,13 +1971,89 @@
           <w:lang w:val="en-US"/>
         </w:rPr>
       </w:pPr>
-      <w:bookmarkStart w:id="6" w:name="_Toc373141926"/>
+      <w:bookmarkStart w:id="5" w:name="_Toc373141926"/>
       <w:proofErr w:type="spellStart"/>
       <w:r>
         <w:rPr>
           <w:lang w:val="en-US"/>
         </w:rPr>
         <w:t>UseCreateMenu</w:t>
+      </w:r>
+      <w:bookmarkEnd w:id="5"/>
+      <w:proofErr w:type="spellEnd"/>
+    </w:p>
+    <w:p>
+      <w:pPr>
+        <w:rPr>
+          <w:lang w:val="en-US"/>
+        </w:rPr>
+      </w:pPr>
+      <w:r>
+        <w:rPr>
+          <w:lang w:val="en-US"/>
+        </w:rPr>
+        <w:t>The Papyrus user uses this functionality form the model explorer in order to create elements in the model.</w:t>
+      </w:r>
+    </w:p>
+    <w:p>
+      <w:pPr>
+        <w:rPr>
+          <w:lang w:val="en-US"/>
+        </w:rPr>
+      </w:pPr>
+      <w:r>
+        <w:rPr>
+          <w:lang w:val="en-US"/>
+        </w:rPr>
+        <w:t>All this menus are based on a model: “</w:t>
+      </w:r>
+      <w:proofErr w:type="spellStart"/>
+      <w:r>
+        <w:rPr>
+          <w:lang w:val="en-US"/>
+        </w:rPr>
+        <w:t>ElementCreation</w:t>
+      </w:r>
+      <w:r>
+        <w:rPr>
+          <w:lang w:val="en-US"/>
+        </w:rPr>
+        <w:t>Menu</w:t>
+      </w:r>
+      <w:r>
+        <w:rPr>
+          <w:lang w:val="en-US"/>
+        </w:rPr>
+        <w:t>Model</w:t>
+      </w:r>
+      <w:proofErr w:type="spellEnd"/>
+      <w:r>
+        <w:rPr>
+          <w:lang w:val="en-US"/>
+        </w:rPr>
+        <w:t>”.</w:t>
+      </w:r>
+    </w:p>
+    <w:p>
+      <w:pPr>
+        <w:pStyle w:val="Titre2"/>
+        <w:rPr>
+          <w:lang w:val="en-US"/>
+        </w:rPr>
+      </w:pPr>
+      <w:bookmarkStart w:id="6" w:name="_Toc373141927"/>
+      <w:r>
+        <w:rPr>
+          <w:lang w:val="en-US"/>
+        </w:rPr>
+        <w:t xml:space="preserve">Create or modify </w:t>
+      </w:r>
+      <w:proofErr w:type="spellStart"/>
+      <w:r>
+        <w:rPr>
+          <w:lang w:val="en-US"/>
+        </w:rPr>
+        <w:t>ElementCreationModel</w:t>
       </w:r>
       <w:bookmarkEnd w:id="6"/>
       <w:proofErr w:type="spellEnd"/>
@@ -1986,82 +2068,6 @@
         <w:rPr>
           <w:lang w:val="en-US"/>
         </w:rPr>
-        <w:t>The Papyrus user uses this functionality form the model explorer in order to create elements in the model.</w:t>
-      </w:r>
-    </w:p>
-    <w:p>
-      <w:pPr>
-        <w:rPr>
-          <w:lang w:val="en-US"/>
-        </w:rPr>
-      </w:pPr>
-      <w:r>
-        <w:rPr>
-          <w:lang w:val="en-US"/>
-        </w:rPr>
-        <w:t>All this menus are based on a model: “</w:t>
-      </w:r>
-      <w:proofErr w:type="spellStart"/>
-      <w:r>
-        <w:rPr>
-          <w:lang w:val="en-US"/>
-        </w:rPr>
-        <w:t>ElementCreation</w:t>
-      </w:r>
-      <w:r>
-        <w:rPr>
-          <w:lang w:val="en-US"/>
-        </w:rPr>
-        <w:t>Menu</w:t>
-      </w:r>
-      <w:r>
-        <w:rPr>
-          <w:lang w:val="en-US"/>
-        </w:rPr>
-        <w:t>Model</w:t>
-      </w:r>
-      <w:proofErr w:type="spellEnd"/>
-      <w:r>
-        <w:rPr>
-          <w:lang w:val="en-US"/>
-        </w:rPr>
-        <w:t>”.</w:t>
-      </w:r>
-    </w:p>
-    <w:p>
-      <w:pPr>
-        <w:pStyle w:val="Titre2"/>
-        <w:rPr>
-          <w:lang w:val="en-US"/>
-        </w:rPr>
-      </w:pPr>
-      <w:bookmarkStart w:id="7" w:name="_Toc373141927"/>
-      <w:r>
-        <w:rPr>
-          <w:lang w:val="en-US"/>
-        </w:rPr>
-        <w:t xml:space="preserve">Create or modify </w:t>
-      </w:r>
-      <w:proofErr w:type="spellStart"/>
-      <w:r>
-        <w:rPr>
-          <w:lang w:val="en-US"/>
-        </w:rPr>
-        <w:t>ElementCreationModel</w:t>
-      </w:r>
-      <w:bookmarkEnd w:id="7"/>
-      <w:proofErr w:type="spellEnd"/>
-    </w:p>
-    <w:p>
-      <w:pPr>
-        <w:rPr>
-          <w:lang w:val="en-US"/>
-        </w:rPr>
-      </w:pPr>
-      <w:r>
-        <w:rPr>
-          <w:lang w:val="en-US"/>
-        </w:rPr>
         <w:t xml:space="preserve">An advanced user is able to create of modify this model. This model references the model of Element types. </w:t>
       </w:r>
     </w:p>
@@ -2086,7 +2092,7 @@
           <w:lang w:val="en-US"/>
         </w:rPr>
       </w:pPr>
-      <w:bookmarkStart w:id="8" w:name="_Toc373141928"/>
+      <w:bookmarkStart w:id="7" w:name="_Toc373141928"/>
       <w:r>
         <w:rPr>
           <w:lang w:val="en-US"/>
@@ -2107,6 +2113,61 @@
         </w:rPr>
         <w:t>" from a profile</w:t>
       </w:r>
+      <w:bookmarkEnd w:id="7"/>
+    </w:p>
+    <w:p>
+      <w:pPr>
+        <w:rPr>
+          <w:lang w:val="en-US"/>
+        </w:rPr>
+      </w:pPr>
+      <w:r>
+        <w:rPr>
+          <w:lang w:val="en-US"/>
+        </w:rPr>
+        <w:t xml:space="preserve">From a stereotyped profile, a model of element type and an </w:t>
+      </w:r>
+      <w:proofErr w:type="spellStart"/>
+      <w:r>
+        <w:rPr>
+          <w:lang w:val="en-US"/>
+        </w:rPr>
+        <w:t>ElementCreation</w:t>
+      </w:r>
+      <w:r>
+        <w:rPr>
+          <w:lang w:val="en-US"/>
+        </w:rPr>
+        <w:t>Menu</w:t>
+      </w:r>
+      <w:r>
+        <w:rPr>
+          <w:lang w:val="en-US"/>
+        </w:rPr>
+        <w:t>Model</w:t>
+      </w:r>
+      <w:proofErr w:type="spellEnd"/>
+      <w:r>
+        <w:rPr>
+          <w:lang w:val="en-US"/>
+        </w:rPr>
+        <w:t xml:space="preserve"> can be generated.</w:t>
+      </w:r>
+    </w:p>
+    <w:p>
+      <w:pPr>
+        <w:pStyle w:val="Titre2"/>
+        <w:rPr>
+          <w:lang w:val="en-US"/>
+        </w:rPr>
+      </w:pPr>
+      <w:bookmarkStart w:id="8" w:name="_Toc373141929"/>
+      <w:r>
+        <w:rPr>
+          <w:lang w:val="en-US"/>
+        </w:rPr>
+        <w:t>Hide, change order or add submenus</w:t>
+      </w:r>
       <w:bookmarkEnd w:id="8"/>
     </w:p>
     <w:p>
@@ -2119,48 +2180,36 @@
         <w:rPr>
           <w:lang w:val="en-US"/>
         </w:rPr>
-        <w:t xml:space="preserve">From a stereotyped profile, a model of element type and an </w:t>
+        <w:t>The User can modify bay adding submenus; order about new child menu, precise if the role must be displayed.</w:t>
+      </w:r>
+    </w:p>
+    <w:p>
+      <w:pPr>
+        <w:pStyle w:val="Titre2"/>
+        <w:rPr>
+          <w:lang w:val="en-US"/>
+        </w:rPr>
+      </w:pPr>
+      <w:bookmarkStart w:id="9" w:name="_Toc373141930"/>
+      <w:r>
+        <w:rPr>
+          <w:lang w:val="en-US"/>
+        </w:rPr>
+        <w:t xml:space="preserve">Create or modify </w:t>
       </w:r>
       <w:proofErr w:type="spellStart"/>
       <w:r>
         <w:rPr>
           <w:lang w:val="en-US"/>
         </w:rPr>
-        <w:t>ElementCreation</w:t>
-      </w:r>
-      <w:r>
-        <w:rPr>
-          <w:lang w:val="en-US"/>
-        </w:rPr>
-        <w:t>Menu</w:t>
-      </w:r>
-      <w:r>
-        <w:rPr>
-          <w:lang w:val="en-US"/>
-        </w:rPr>
-        <w:t>Model</w:t>
+        <w:t>ElementCreationModel</w:t>
       </w:r>
       <w:proofErr w:type="spellEnd"/>
       <w:r>
         <w:rPr>
           <w:lang w:val="en-US"/>
         </w:rPr>
-        <w:t xml:space="preserve"> can be generated.</w:t>
-      </w:r>
-    </w:p>
-    <w:p>
-      <w:pPr>
-        <w:pStyle w:val="Titre2"/>
-        <w:rPr>
-          <w:lang w:val="en-US"/>
-        </w:rPr>
-      </w:pPr>
-      <w:bookmarkStart w:id="9" w:name="_Toc373141929"/>
-      <w:r>
-        <w:rPr>
-          <w:lang w:val="en-US"/>
-        </w:rPr>
-        <w:t>Hide, change order or add submenus</w:t>
+        <w:t xml:space="preserve"> at runtime thanks to a GUI</w:t>
       </w:r>
       <w:bookmarkEnd w:id="9"/>
     </w:p>
@@ -2174,36 +2223,68 @@
         <w:rPr>
           <w:lang w:val="en-US"/>
         </w:rPr>
-        <w:t>The User can modify bay adding submenus; order about new child menu, precise if the role must be displayed.</w:t>
-      </w:r>
-    </w:p>
-    <w:p>
-      <w:pPr>
-        <w:pStyle w:val="Titre2"/>
-        <w:rPr>
-          <w:lang w:val="en-US"/>
-        </w:rPr>
-      </w:pPr>
-      <w:bookmarkStart w:id="10" w:name="_Toc373141930"/>
-      <w:r>
-        <w:rPr>
-          <w:lang w:val="en-US"/>
-        </w:rPr>
-        <w:t xml:space="preserve">Create or modify </w:t>
+        <w:t xml:space="preserve">The User can edit the </w:t>
       </w:r>
       <w:proofErr w:type="spellStart"/>
       <w:r>
         <w:rPr>
           <w:lang w:val="en-US"/>
         </w:rPr>
-        <w:t>ElementCreationModel</w:t>
+        <w:t>ElementCreationMenuModel</w:t>
       </w:r>
       <w:proofErr w:type="spellEnd"/>
       <w:r>
         <w:rPr>
           <w:lang w:val="en-US"/>
         </w:rPr>
-        <w:t xml:space="preserve"> at runtime thanks to a GUI</w:t>
+        <w:t xml:space="preserve"> </w:t>
+      </w:r>
+      <w:r>
+        <w:rPr>
+          <w:lang w:val="en-US"/>
+        </w:rPr>
+        <w:t xml:space="preserve">and the </w:t>
+      </w:r>
+      <w:proofErr w:type="spellStart"/>
+      <w:r>
+        <w:rPr>
+          <w:lang w:val="en-US"/>
+        </w:rPr>
+        <w:t>elementType</w:t>
+      </w:r>
+      <w:proofErr w:type="spellEnd"/>
+      <w:r>
+        <w:rPr>
+          <w:lang w:val="en-US"/>
+        </w:rPr>
+        <w:t xml:space="preserve"> model by using a GUI as the palette functionality</w:t>
+      </w:r>
+    </w:p>
+    <w:p>
+      <w:pPr>
+        <w:pStyle w:val="Titre1"/>
+        <w:rPr>
+          <w:lang w:val="en-US"/>
+        </w:rPr>
+      </w:pPr>
+      <w:bookmarkStart w:id="10" w:name="_Toc373141932"/>
+      <w:r>
+        <w:rPr>
+          <w:lang w:val="en-US"/>
+        </w:rPr>
+        <w:t xml:space="preserve">Solution </w:t>
+      </w:r>
+      <w:r>
+        <w:rPr>
+          <w:lang w:val="en-US"/>
+        </w:rPr>
+        <w:t>propos</w:t>
+      </w:r>
+      <w:r>
+        <w:rPr>
+          <w:lang w:val="en-US"/>
+        </w:rPr>
+        <w:t>al</w:t>
       </w:r>
       <w:bookmarkEnd w:id="10"/>
     </w:p>
@@ -2215,106 +2296,3202 @@
       </w:pPr>
       <w:r>
         <w:rPr>
-          <w:lang w:val="en-US"/>
-        </w:rPr>
-        <w:t xml:space="preserve">The User can edit the </w:t>
-      </w:r>
+          <w:noProof/>
+          <w:lang w:eastAsia="fr-FR"/>
+        </w:rPr>
+        <w:drawing>
+          <wp:inline distT="0" distB="0" distL="0" distR="0" wp14:anchorId="20C1E156" wp14:editId="48EE7356">
+            <wp:extent cx="5760720" cy="1703840"/>
+            <wp:effectExtent l="0" t="0" r="0" b="0"/>
+            <wp:docPr id="3" name="Image 3"/>
+            <wp:cNvGraphicFramePr>
+              <a:graphicFrameLocks xmlns:a="http://schemas.openxmlformats.org/drawingml/2006/main" noChangeAspect="1"/>
+            </wp:cNvGraphicFramePr>
+            <a:graphic xmlns:a="http://schemas.openxmlformats.org/drawingml/2006/main">
+              <a:graphicData uri="http://schemas.openxmlformats.org/drawingml/2006/picture">
+                <pic:pic xmlns:pic="http://schemas.openxmlformats.org/drawingml/2006/picture">
+                  <pic:nvPicPr>
+                    <pic:cNvPr id="0" name=""/>
+                    <pic:cNvPicPr/>
+                  </pic:nvPicPr>
+                  <pic:blipFill>
+                    <a:blip r:embed="rId10"/>
+                    <a:stretch>
+                      <a:fillRect/>
+                    </a:stretch>
+                  </pic:blipFill>
+                  <pic:spPr>
+                    <a:xfrm>
+                      <a:off x="0" y="0"/>
+                      <a:ext cx="5760720" cy="1703840"/>
+                    </a:xfrm>
+                    <a:prstGeom prst="rect">
+                      <a:avLst/>
+                    </a:prstGeom>
+                  </pic:spPr>
+                </pic:pic>
+              </a:graphicData>
+            </a:graphic>
+          </wp:inline>
+        </w:drawing>
+      </w:r>
+    </w:p>
+    <w:p>
+      <w:pPr>
+        <w:rPr>
+          <w:lang w:val="en-US"/>
+        </w:rPr>
+      </w:pPr>
+      <w:r>
+        <w:rPr>
+          <w:lang w:val="en-US"/>
+        </w:rPr>
+        <w:t>The system is done by two plugins:</w:t>
+      </w:r>
+    </w:p>
+    <w:p>
+      <w:pPr>
+        <w:pStyle w:val="Paragraphedeliste"/>
+        <w:numPr>
+          <w:ilvl w:val="0"/>
+          <w:numId w:val="19"/>
+        </w:numPr>
+        <w:rPr>
+          <w:lang w:val="en-US"/>
+        </w:rPr>
+      </w:pPr>
       <w:proofErr w:type="spellStart"/>
       <w:r>
         <w:rPr>
           <w:lang w:val="en-US"/>
         </w:rPr>
+        <w:t>org.eclipse.papyrus.infra.newchild</w:t>
+      </w:r>
+      <w:proofErr w:type="spellEnd"/>
+    </w:p>
+    <w:p>
+      <w:pPr>
+        <w:pStyle w:val="Paragraphedeliste"/>
+        <w:ind w:left="1428"/>
+        <w:rPr>
+          <w:lang w:val="en-US"/>
+        </w:rPr>
+      </w:pPr>
+      <w:r>
+        <w:rPr>
+          <w:lang w:val="en-US"/>
+        </w:rPr>
+        <w:t xml:space="preserve">It has in charge to provide and construct </w:t>
+      </w:r>
+      <w:proofErr w:type="spellStart"/>
+      <w:r>
+        <w:rPr>
+          <w:lang w:val="en-US"/>
+        </w:rPr>
+        <w:t>swt.Menu</w:t>
+      </w:r>
+      <w:proofErr w:type="spellEnd"/>
+      <w:r>
+        <w:rPr>
+          <w:lang w:val="en-US"/>
+        </w:rPr>
+        <w:t xml:space="preserve"> from the </w:t>
+      </w:r>
+      <w:proofErr w:type="spellStart"/>
+      <w:r>
+        <w:rPr>
+          <w:lang w:val="en-US"/>
+        </w:rPr>
+        <w:t>ecore</w:t>
+      </w:r>
+      <w:proofErr w:type="spellEnd"/>
+      <w:r>
+        <w:rPr>
+          <w:lang w:val="en-US"/>
+        </w:rPr>
+        <w:t xml:space="preserve"> model. To do that the developer has to:</w:t>
+      </w:r>
+    </w:p>
+    <w:p>
+      <w:pPr>
+        <w:pStyle w:val="Paragraphedeliste"/>
+        <w:numPr>
+          <w:ilvl w:val="1"/>
+          <w:numId w:val="19"/>
+        </w:numPr>
+        <w:rPr>
+          <w:lang w:val="en-US"/>
+        </w:rPr>
+      </w:pPr>
+      <w:r>
+        <w:rPr>
+          <w:lang w:val="en-US"/>
+        </w:rPr>
+        <w:t xml:space="preserve">instantiate a </w:t>
+      </w:r>
+      <w:proofErr w:type="spellStart"/>
+      <w:r>
+        <w:rPr>
+          <w:lang w:val="en-US"/>
+        </w:rPr>
+        <w:t>CreationMenuFactory</w:t>
+      </w:r>
+      <w:proofErr w:type="spellEnd"/>
+      <w:r>
+        <w:rPr>
+          <w:lang w:val="en-US"/>
+        </w:rPr>
+        <w:t xml:space="preserve">, </w:t>
+      </w:r>
+    </w:p>
+    <w:p>
+      <w:pPr>
+        <w:pStyle w:val="Paragraphedeliste"/>
+        <w:numPr>
+          <w:ilvl w:val="1"/>
+          <w:numId w:val="19"/>
+        </w:numPr>
+        <w:rPr>
+          <w:lang w:val="en-US"/>
+        </w:rPr>
+      </w:pPr>
+      <w:r>
+        <w:rPr>
+          <w:lang w:val="en-US"/>
+        </w:rPr>
+        <w:t>ask to get all Root model and populate it</w:t>
+      </w:r>
+    </w:p>
+    <w:p>
+      <w:pPr>
+        <w:autoSpaceDE w:val="0"/>
+        <w:autoSpaceDN w:val="0"/>
+        <w:adjustRightInd w:val="0"/>
+        <w:spacing w:after="0" w:line="240" w:lineRule="auto"/>
+        <w:ind w:left="1416"/>
+        <w:rPr>
+          <w:rFonts w:ascii="Consolas" w:hAnsi="Consolas" w:cs="Consolas"/>
+          <w:sz w:val="20"/>
+          <w:szCs w:val="20"/>
+          <w:lang w:val="en-US"/>
+        </w:rPr>
+      </w:pPr>
+      <w:proofErr w:type="spellStart"/>
+      <w:r>
+        <w:rPr>
+          <w:rFonts w:ascii="Consolas" w:hAnsi="Consolas" w:cs="Consolas"/>
+          <w:color w:val="000000"/>
+          <w:sz w:val="20"/>
+          <w:szCs w:val="20"/>
+          <w:lang w:val="en-US"/>
+        </w:rPr>
+        <w:t>CreationMenuFactory</w:t>
+      </w:r>
+      <w:proofErr w:type="spellEnd"/>
+      <w:r>
+        <w:rPr>
+          <w:rFonts w:ascii="Consolas" w:hAnsi="Consolas" w:cs="Consolas"/>
+          <w:color w:val="000000"/>
+          <w:sz w:val="20"/>
+          <w:szCs w:val="20"/>
+          <w:lang w:val="en-US"/>
+        </w:rPr>
+        <w:t xml:space="preserve"> </w:t>
+      </w:r>
+      <w:proofErr w:type="spellStart"/>
+      <w:r>
+        <w:rPr>
+          <w:rFonts w:ascii="Consolas" w:hAnsi="Consolas" w:cs="Consolas"/>
+          <w:color w:val="6A3E3E"/>
+          <w:sz w:val="20"/>
+          <w:szCs w:val="20"/>
+          <w:lang w:val="en-US"/>
+        </w:rPr>
+        <w:t>creationMenuFactory</w:t>
+      </w:r>
+      <w:proofErr w:type="spellEnd"/>
+      <w:r>
+        <w:rPr>
+          <w:rFonts w:ascii="Consolas" w:hAnsi="Consolas" w:cs="Consolas"/>
+          <w:color w:val="000000"/>
+          <w:sz w:val="20"/>
+          <w:szCs w:val="20"/>
+          <w:lang w:val="en-US"/>
+        </w:rPr>
+        <w:t xml:space="preserve">= </w:t>
+      </w:r>
+      <w:r>
+        <w:rPr>
+          <w:rFonts w:ascii="Consolas" w:hAnsi="Consolas" w:cs="Consolas"/>
+          <w:b/>
+          <w:bCs/>
+          <w:color w:val="7F0055"/>
+          <w:sz w:val="20"/>
+          <w:szCs w:val="20"/>
+          <w:lang w:val="en-US"/>
+        </w:rPr>
+        <w:t>new</w:t>
+      </w:r>
+      <w:r>
+        <w:rPr>
+          <w:rFonts w:ascii="Consolas" w:hAnsi="Consolas" w:cs="Consolas"/>
+          <w:color w:val="000000"/>
+          <w:sz w:val="20"/>
+          <w:szCs w:val="20"/>
+          <w:lang w:val="en-US"/>
+        </w:rPr>
+        <w:t xml:space="preserve"> </w:t>
+      </w:r>
+      <w:proofErr w:type="spellStart"/>
+      <w:proofErr w:type="gramStart"/>
+      <w:r>
+        <w:rPr>
+          <w:rFonts w:ascii="Consolas" w:hAnsi="Consolas" w:cs="Consolas"/>
+          <w:color w:val="000000"/>
+          <w:sz w:val="20"/>
+          <w:szCs w:val="20"/>
+          <w:lang w:val="en-US"/>
+        </w:rPr>
+        <w:t>CreationMenuFactory</w:t>
+      </w:r>
+      <w:proofErr w:type="spellEnd"/>
+      <w:r>
+        <w:rPr>
+          <w:rFonts w:ascii="Consolas" w:hAnsi="Consolas" w:cs="Consolas"/>
+          <w:color w:val="000000"/>
+          <w:sz w:val="20"/>
+          <w:szCs w:val="20"/>
+          <w:lang w:val="en-US"/>
+        </w:rPr>
+        <w:t>(</w:t>
+      </w:r>
+      <w:proofErr w:type="spellStart"/>
+      <w:proofErr w:type="gramEnd"/>
+      <w:r>
+        <w:rPr>
+          <w:rFonts w:ascii="Consolas" w:hAnsi="Consolas" w:cs="Consolas"/>
+          <w:color w:val="0000C0"/>
+          <w:sz w:val="20"/>
+          <w:szCs w:val="20"/>
+          <w:lang w:val="en-US"/>
+        </w:rPr>
+        <w:t>editingDomain</w:t>
+      </w:r>
+      <w:proofErr w:type="spellEnd"/>
+      <w:r>
+        <w:rPr>
+          <w:rFonts w:ascii="Consolas" w:hAnsi="Consolas" w:cs="Consolas"/>
+          <w:color w:val="000000"/>
+          <w:sz w:val="20"/>
+          <w:szCs w:val="20"/>
+          <w:lang w:val="en-US"/>
+        </w:rPr>
+        <w:t>);</w:t>
+      </w:r>
+    </w:p>
+    <w:p>
+      <w:pPr>
+        <w:autoSpaceDE w:val="0"/>
+        <w:autoSpaceDN w:val="0"/>
+        <w:adjustRightInd w:val="0"/>
+        <w:spacing w:after="0" w:line="240" w:lineRule="auto"/>
+        <w:ind w:left="0"/>
+        <w:rPr>
+          <w:rFonts w:ascii="Consolas" w:hAnsi="Consolas" w:cs="Consolas"/>
+          <w:sz w:val="20"/>
+          <w:szCs w:val="20"/>
+          <w:lang w:val="en-US"/>
+        </w:rPr>
+      </w:pPr>
+      <w:r>
+        <w:rPr>
+          <w:rFonts w:ascii="Consolas" w:hAnsi="Consolas" w:cs="Consolas"/>
+          <w:color w:val="000000"/>
+          <w:sz w:val="20"/>
+          <w:szCs w:val="20"/>
+          <w:lang w:val="en-US"/>
+        </w:rPr>
+        <w:tab/>
+      </w:r>
+      <w:r>
+        <w:rPr>
+          <w:rFonts w:ascii="Consolas" w:hAnsi="Consolas" w:cs="Consolas"/>
+          <w:color w:val="000000"/>
+          <w:sz w:val="20"/>
+          <w:szCs w:val="20"/>
+          <w:lang w:val="en-US"/>
+        </w:rPr>
+        <w:tab/>
+      </w:r>
+      <w:proofErr w:type="spellStart"/>
+      <w:r>
+        <w:rPr>
+          <w:rFonts w:ascii="Consolas" w:hAnsi="Consolas" w:cs="Consolas"/>
+          <w:color w:val="000000"/>
+          <w:sz w:val="20"/>
+          <w:szCs w:val="20"/>
+          <w:lang w:val="en-US"/>
+        </w:rPr>
+        <w:t>ArrayList</w:t>
+      </w:r>
+      <w:proofErr w:type="spellEnd"/>
+      <w:r>
+        <w:rPr>
+          <w:rFonts w:ascii="Consolas" w:hAnsi="Consolas" w:cs="Consolas"/>
+          <w:color w:val="000000"/>
+          <w:sz w:val="20"/>
+          <w:szCs w:val="20"/>
+          <w:lang w:val="en-US"/>
+        </w:rPr>
+        <w:t xml:space="preserve">&lt;Folder&gt; </w:t>
+      </w:r>
+      <w:r>
+        <w:rPr>
+          <w:rFonts w:ascii="Consolas" w:hAnsi="Consolas" w:cs="Consolas"/>
+          <w:color w:val="6A3E3E"/>
+          <w:sz w:val="20"/>
+          <w:szCs w:val="20"/>
+          <w:lang w:val="en-US"/>
+        </w:rPr>
+        <w:t>folders</w:t>
+      </w:r>
+      <w:r>
+        <w:rPr>
+          <w:rFonts w:ascii="Consolas" w:hAnsi="Consolas" w:cs="Consolas"/>
+          <w:color w:val="000000"/>
+          <w:sz w:val="20"/>
+          <w:szCs w:val="20"/>
+          <w:lang w:val="en-US"/>
+        </w:rPr>
+        <w:t xml:space="preserve">= </w:t>
+      </w:r>
+      <w:proofErr w:type="spellStart"/>
+      <w:proofErr w:type="gramStart"/>
+      <w:r>
+        <w:rPr>
+          <w:rFonts w:ascii="Consolas" w:hAnsi="Consolas" w:cs="Consolas"/>
+          <w:color w:val="0000C0"/>
+          <w:sz w:val="20"/>
+          <w:szCs w:val="20"/>
+          <w:lang w:val="en-US"/>
+        </w:rPr>
+        <w:t>creationMenuRegistry</w:t>
+      </w:r>
+      <w:r>
+        <w:rPr>
+          <w:rFonts w:ascii="Consolas" w:hAnsi="Consolas" w:cs="Consolas"/>
+          <w:color w:val="000000"/>
+          <w:sz w:val="20"/>
+          <w:szCs w:val="20"/>
+          <w:lang w:val="en-US"/>
+        </w:rPr>
+        <w:t>.getRootFolder</w:t>
+      </w:r>
+      <w:proofErr w:type="spellEnd"/>
+      <w:r>
+        <w:rPr>
+          <w:rFonts w:ascii="Consolas" w:hAnsi="Consolas" w:cs="Consolas"/>
+          <w:color w:val="000000"/>
+          <w:sz w:val="20"/>
+          <w:szCs w:val="20"/>
+          <w:lang w:val="en-US"/>
+        </w:rPr>
+        <w:t>(</w:t>
+      </w:r>
+      <w:proofErr w:type="gramEnd"/>
+      <w:r>
+        <w:rPr>
+          <w:rFonts w:ascii="Consolas" w:hAnsi="Consolas" w:cs="Consolas"/>
+          <w:color w:val="000000"/>
+          <w:sz w:val="20"/>
+          <w:szCs w:val="20"/>
+          <w:lang w:val="en-US"/>
+        </w:rPr>
+        <w:t>);</w:t>
+      </w:r>
+    </w:p>
+    <w:p>
+      <w:pPr>
+        <w:autoSpaceDE w:val="0"/>
+        <w:autoSpaceDN w:val="0"/>
+        <w:adjustRightInd w:val="0"/>
+        <w:spacing w:after="0" w:line="240" w:lineRule="auto"/>
+        <w:ind w:left="0"/>
+        <w:rPr>
+          <w:rFonts w:ascii="Consolas" w:hAnsi="Consolas" w:cs="Consolas"/>
+          <w:sz w:val="20"/>
+          <w:szCs w:val="20"/>
+          <w:lang w:val="en-US"/>
+        </w:rPr>
+      </w:pPr>
+      <w:r>
+        <w:rPr>
+          <w:rFonts w:ascii="Consolas" w:hAnsi="Consolas" w:cs="Consolas"/>
+          <w:color w:val="000000"/>
+          <w:sz w:val="20"/>
+          <w:szCs w:val="20"/>
+          <w:lang w:val="en-US"/>
+        </w:rPr>
+        <w:tab/>
+      </w:r>
+      <w:r>
+        <w:rPr>
+          <w:rFonts w:ascii="Consolas" w:hAnsi="Consolas" w:cs="Consolas"/>
+          <w:color w:val="000000"/>
+          <w:sz w:val="20"/>
+          <w:szCs w:val="20"/>
+          <w:lang w:val="en-US"/>
+        </w:rPr>
+        <w:tab/>
+        <w:t xml:space="preserve">Iterator&lt;Folder&gt; </w:t>
+      </w:r>
+      <w:proofErr w:type="spellStart"/>
+      <w:r>
+        <w:rPr>
+          <w:rFonts w:ascii="Consolas" w:hAnsi="Consolas" w:cs="Consolas"/>
+          <w:color w:val="6A3E3E"/>
+          <w:sz w:val="20"/>
+          <w:szCs w:val="20"/>
+          <w:lang w:val="en-US"/>
+        </w:rPr>
+        <w:t>iterFolder</w:t>
+      </w:r>
+      <w:proofErr w:type="spellEnd"/>
+      <w:r>
+        <w:rPr>
+          <w:rFonts w:ascii="Consolas" w:hAnsi="Consolas" w:cs="Consolas"/>
+          <w:color w:val="000000"/>
+          <w:sz w:val="20"/>
+          <w:szCs w:val="20"/>
+          <w:lang w:val="en-US"/>
+        </w:rPr>
+        <w:t xml:space="preserve">= </w:t>
+      </w:r>
+      <w:proofErr w:type="spellStart"/>
+      <w:proofErr w:type="gramStart"/>
+      <w:r>
+        <w:rPr>
+          <w:rFonts w:ascii="Consolas" w:hAnsi="Consolas" w:cs="Consolas"/>
+          <w:color w:val="6A3E3E"/>
+          <w:sz w:val="20"/>
+          <w:szCs w:val="20"/>
+          <w:lang w:val="en-US"/>
+        </w:rPr>
+        <w:t>folders</w:t>
+      </w:r>
+      <w:r>
+        <w:rPr>
+          <w:rFonts w:ascii="Consolas" w:hAnsi="Consolas" w:cs="Consolas"/>
+          <w:color w:val="000000"/>
+          <w:sz w:val="20"/>
+          <w:szCs w:val="20"/>
+          <w:lang w:val="en-US"/>
+        </w:rPr>
+        <w:t>.iterator</w:t>
+      </w:r>
+      <w:proofErr w:type="spellEnd"/>
+      <w:r>
+        <w:rPr>
+          <w:rFonts w:ascii="Consolas" w:hAnsi="Consolas" w:cs="Consolas"/>
+          <w:color w:val="000000"/>
+          <w:sz w:val="20"/>
+          <w:szCs w:val="20"/>
+          <w:lang w:val="en-US"/>
+        </w:rPr>
+        <w:t>(</w:t>
+      </w:r>
+      <w:proofErr w:type="gramEnd"/>
+      <w:r>
+        <w:rPr>
+          <w:rFonts w:ascii="Consolas" w:hAnsi="Consolas" w:cs="Consolas"/>
+          <w:color w:val="000000"/>
+          <w:sz w:val="20"/>
+          <w:szCs w:val="20"/>
+          <w:lang w:val="en-US"/>
+        </w:rPr>
+        <w:t>);</w:t>
+      </w:r>
+    </w:p>
+    <w:p>
+      <w:pPr>
+        <w:autoSpaceDE w:val="0"/>
+        <w:autoSpaceDN w:val="0"/>
+        <w:adjustRightInd w:val="0"/>
+        <w:spacing w:after="0" w:line="240" w:lineRule="auto"/>
+        <w:ind w:left="0"/>
+        <w:rPr>
+          <w:rFonts w:ascii="Consolas" w:hAnsi="Consolas" w:cs="Consolas"/>
+          <w:sz w:val="20"/>
+          <w:szCs w:val="20"/>
+          <w:lang w:val="en-US"/>
+        </w:rPr>
+      </w:pPr>
+      <w:r>
+        <w:rPr>
+          <w:rFonts w:ascii="Consolas" w:hAnsi="Consolas" w:cs="Consolas"/>
+          <w:color w:val="000000"/>
+          <w:sz w:val="20"/>
+          <w:szCs w:val="20"/>
+          <w:lang w:val="en-US"/>
+        </w:rPr>
+        <w:tab/>
+      </w:r>
+      <w:r>
+        <w:rPr>
+          <w:rFonts w:ascii="Consolas" w:hAnsi="Consolas" w:cs="Consolas"/>
+          <w:color w:val="000000"/>
+          <w:sz w:val="20"/>
+          <w:szCs w:val="20"/>
+          <w:lang w:val="en-US"/>
+        </w:rPr>
+        <w:tab/>
+      </w:r>
+      <w:proofErr w:type="gramStart"/>
+      <w:r>
+        <w:rPr>
+          <w:rFonts w:ascii="Consolas" w:hAnsi="Consolas" w:cs="Consolas"/>
+          <w:b/>
+          <w:bCs/>
+          <w:color w:val="7F0055"/>
+          <w:sz w:val="20"/>
+          <w:szCs w:val="20"/>
+          <w:lang w:val="en-US"/>
+        </w:rPr>
+        <w:t>while</w:t>
+      </w:r>
+      <w:proofErr w:type="gramEnd"/>
+      <w:r>
+        <w:rPr>
+          <w:rFonts w:ascii="Consolas" w:hAnsi="Consolas" w:cs="Consolas"/>
+          <w:color w:val="000000"/>
+          <w:sz w:val="20"/>
+          <w:szCs w:val="20"/>
+          <w:lang w:val="en-US"/>
+        </w:rPr>
+        <w:t xml:space="preserve"> (</w:t>
+      </w:r>
+      <w:proofErr w:type="spellStart"/>
+      <w:r>
+        <w:rPr>
+          <w:rFonts w:ascii="Consolas" w:hAnsi="Consolas" w:cs="Consolas"/>
+          <w:color w:val="6A3E3E"/>
+          <w:sz w:val="20"/>
+          <w:szCs w:val="20"/>
+          <w:lang w:val="en-US"/>
+        </w:rPr>
+        <w:t>iterFolder</w:t>
+      </w:r>
+      <w:r>
+        <w:rPr>
+          <w:rFonts w:ascii="Consolas" w:hAnsi="Consolas" w:cs="Consolas"/>
+          <w:color w:val="000000"/>
+          <w:sz w:val="20"/>
+          <w:szCs w:val="20"/>
+          <w:lang w:val="en-US"/>
+        </w:rPr>
+        <w:t>.hasNext</w:t>
+      </w:r>
+      <w:proofErr w:type="spellEnd"/>
+      <w:r>
+        <w:rPr>
+          <w:rFonts w:ascii="Consolas" w:hAnsi="Consolas" w:cs="Consolas"/>
+          <w:color w:val="000000"/>
+          <w:sz w:val="20"/>
+          <w:szCs w:val="20"/>
+          <w:lang w:val="en-US"/>
+        </w:rPr>
+        <w:t>()) {</w:t>
+      </w:r>
+    </w:p>
+    <w:p>
+      <w:pPr>
+        <w:autoSpaceDE w:val="0"/>
+        <w:autoSpaceDN w:val="0"/>
+        <w:adjustRightInd w:val="0"/>
+        <w:spacing w:after="0" w:line="240" w:lineRule="auto"/>
+        <w:ind w:left="0"/>
+        <w:rPr>
+          <w:rFonts w:ascii="Consolas" w:hAnsi="Consolas" w:cs="Consolas"/>
+          <w:sz w:val="20"/>
+          <w:szCs w:val="20"/>
+          <w:lang w:val="en-US"/>
+        </w:rPr>
+      </w:pPr>
+      <w:r>
+        <w:rPr>
+          <w:rFonts w:ascii="Consolas" w:hAnsi="Consolas" w:cs="Consolas"/>
+          <w:color w:val="000000"/>
+          <w:sz w:val="20"/>
+          <w:szCs w:val="20"/>
+          <w:lang w:val="en-US"/>
+        </w:rPr>
+        <w:tab/>
+      </w:r>
+      <w:r>
+        <w:rPr>
+          <w:rFonts w:ascii="Consolas" w:hAnsi="Consolas" w:cs="Consolas"/>
+          <w:color w:val="000000"/>
+          <w:sz w:val="20"/>
+          <w:szCs w:val="20"/>
+          <w:lang w:val="en-US"/>
+        </w:rPr>
+        <w:tab/>
+      </w:r>
+      <w:r>
+        <w:rPr>
+          <w:rFonts w:ascii="Consolas" w:hAnsi="Consolas" w:cs="Consolas"/>
+          <w:color w:val="000000"/>
+          <w:sz w:val="20"/>
+          <w:szCs w:val="20"/>
+          <w:lang w:val="en-US"/>
+        </w:rPr>
+        <w:tab/>
+        <w:t xml:space="preserve">Folder </w:t>
+      </w:r>
+      <w:proofErr w:type="spellStart"/>
+      <w:r>
+        <w:rPr>
+          <w:rFonts w:ascii="Consolas" w:hAnsi="Consolas" w:cs="Consolas"/>
+          <w:color w:val="6A3E3E"/>
+          <w:sz w:val="20"/>
+          <w:szCs w:val="20"/>
+          <w:lang w:val="en-US"/>
+        </w:rPr>
+        <w:t>currentFolder</w:t>
+      </w:r>
+      <w:proofErr w:type="spellEnd"/>
+      <w:r>
+        <w:rPr>
+          <w:rFonts w:ascii="Consolas" w:hAnsi="Consolas" w:cs="Consolas"/>
+          <w:color w:val="000000"/>
+          <w:sz w:val="20"/>
+          <w:szCs w:val="20"/>
+          <w:lang w:val="en-US"/>
+        </w:rPr>
+        <w:t xml:space="preserve">= </w:t>
+      </w:r>
+      <w:proofErr w:type="spellStart"/>
+      <w:proofErr w:type="gramStart"/>
+      <w:r>
+        <w:rPr>
+          <w:rFonts w:ascii="Consolas" w:hAnsi="Consolas" w:cs="Consolas"/>
+          <w:color w:val="6A3E3E"/>
+          <w:sz w:val="20"/>
+          <w:szCs w:val="20"/>
+          <w:lang w:val="en-US"/>
+        </w:rPr>
+        <w:t>iterFolder</w:t>
+      </w:r>
+      <w:r>
+        <w:rPr>
+          <w:rFonts w:ascii="Consolas" w:hAnsi="Consolas" w:cs="Consolas"/>
+          <w:color w:val="000000"/>
+          <w:sz w:val="20"/>
+          <w:szCs w:val="20"/>
+          <w:lang w:val="en-US"/>
+        </w:rPr>
+        <w:t>.next</w:t>
+      </w:r>
+      <w:proofErr w:type="spellEnd"/>
+      <w:r>
+        <w:rPr>
+          <w:rFonts w:ascii="Consolas" w:hAnsi="Consolas" w:cs="Consolas"/>
+          <w:color w:val="000000"/>
+          <w:sz w:val="20"/>
+          <w:szCs w:val="20"/>
+          <w:lang w:val="en-US"/>
+        </w:rPr>
+        <w:t>(</w:t>
+      </w:r>
+      <w:proofErr w:type="gramEnd"/>
+      <w:r>
+        <w:rPr>
+          <w:rFonts w:ascii="Consolas" w:hAnsi="Consolas" w:cs="Consolas"/>
+          <w:color w:val="000000"/>
+          <w:sz w:val="20"/>
+          <w:szCs w:val="20"/>
+          <w:lang w:val="en-US"/>
+        </w:rPr>
+        <w:t>);</w:t>
+      </w:r>
+    </w:p>
+    <w:p>
+      <w:pPr>
+        <w:autoSpaceDE w:val="0"/>
+        <w:autoSpaceDN w:val="0"/>
+        <w:adjustRightInd w:val="0"/>
+        <w:spacing w:after="0" w:line="240" w:lineRule="auto"/>
+        <w:ind w:left="0"/>
+        <w:rPr>
+          <w:rFonts w:ascii="Consolas" w:hAnsi="Consolas" w:cs="Consolas"/>
+          <w:sz w:val="20"/>
+          <w:szCs w:val="20"/>
+          <w:lang w:val="en-US"/>
+        </w:rPr>
+      </w:pPr>
+      <w:r>
+        <w:rPr>
+          <w:rFonts w:ascii="Consolas" w:hAnsi="Consolas" w:cs="Consolas"/>
+          <w:color w:val="000000"/>
+          <w:sz w:val="20"/>
+          <w:szCs w:val="20"/>
+          <w:lang w:val="en-US"/>
+        </w:rPr>
+        <w:tab/>
+      </w:r>
+      <w:r>
+        <w:rPr>
+          <w:rFonts w:ascii="Consolas" w:hAnsi="Consolas" w:cs="Consolas"/>
+          <w:color w:val="000000"/>
+          <w:sz w:val="20"/>
+          <w:szCs w:val="20"/>
+          <w:lang w:val="en-US"/>
+        </w:rPr>
+        <w:tab/>
+      </w:r>
+      <w:r>
+        <w:rPr>
+          <w:rFonts w:ascii="Consolas" w:hAnsi="Consolas" w:cs="Consolas"/>
+          <w:color w:val="000000"/>
+          <w:sz w:val="20"/>
+          <w:szCs w:val="20"/>
+          <w:lang w:val="en-US"/>
+        </w:rPr>
+        <w:tab/>
+      </w:r>
+      <w:proofErr w:type="spellStart"/>
+      <w:proofErr w:type="gramStart"/>
+      <w:r>
+        <w:rPr>
+          <w:rFonts w:ascii="Consolas" w:hAnsi="Consolas" w:cs="Consolas"/>
+          <w:color w:val="6A3E3E"/>
+          <w:sz w:val="20"/>
+          <w:szCs w:val="20"/>
+          <w:lang w:val="en-US"/>
+        </w:rPr>
+        <w:t>creationMenuFactory</w:t>
+      </w:r>
+      <w:r>
+        <w:rPr>
+          <w:rFonts w:ascii="Consolas" w:hAnsi="Consolas" w:cs="Consolas"/>
+          <w:color w:val="000000"/>
+          <w:sz w:val="20"/>
+          <w:szCs w:val="20"/>
+          <w:lang w:val="en-US"/>
+        </w:rPr>
+        <w:t>.populateMenu</w:t>
+      </w:r>
+      <w:proofErr w:type="spellEnd"/>
+      <w:r>
+        <w:rPr>
+          <w:rFonts w:ascii="Consolas" w:hAnsi="Consolas" w:cs="Consolas"/>
+          <w:color w:val="000000"/>
+          <w:sz w:val="20"/>
+          <w:szCs w:val="20"/>
+          <w:lang w:val="en-US"/>
+        </w:rPr>
+        <w:t>(</w:t>
+      </w:r>
+      <w:proofErr w:type="gramEnd"/>
+      <w:r>
+        <w:rPr>
+          <w:rFonts w:ascii="Consolas" w:hAnsi="Consolas" w:cs="Consolas"/>
+          <w:color w:val="6A3E3E"/>
+          <w:sz w:val="20"/>
+          <w:szCs w:val="20"/>
+          <w:lang w:val="en-US"/>
+        </w:rPr>
+        <w:t>menu</w:t>
+      </w:r>
+      <w:r>
+        <w:rPr>
+          <w:rFonts w:ascii="Consolas" w:hAnsi="Consolas" w:cs="Consolas"/>
+          <w:color w:val="000000"/>
+          <w:sz w:val="20"/>
+          <w:szCs w:val="20"/>
+          <w:lang w:val="en-US"/>
+        </w:rPr>
+        <w:t xml:space="preserve">, </w:t>
+      </w:r>
+      <w:proofErr w:type="spellStart"/>
+      <w:r>
+        <w:rPr>
+          <w:rFonts w:ascii="Consolas" w:hAnsi="Consolas" w:cs="Consolas"/>
+          <w:color w:val="6A3E3E"/>
+          <w:sz w:val="20"/>
+          <w:szCs w:val="20"/>
+          <w:lang w:val="en-US"/>
+        </w:rPr>
+        <w:t>currentFolder</w:t>
+      </w:r>
+      <w:r>
+        <w:rPr>
+          <w:rFonts w:ascii="Consolas" w:hAnsi="Consolas" w:cs="Consolas"/>
+          <w:color w:val="000000"/>
+          <w:sz w:val="20"/>
+          <w:szCs w:val="20"/>
+          <w:lang w:val="en-US"/>
+        </w:rPr>
+        <w:t>,</w:t>
+      </w:r>
+      <w:r>
+        <w:rPr>
+          <w:rFonts w:ascii="Consolas" w:hAnsi="Consolas" w:cs="Consolas"/>
+          <w:color w:val="6A3E3E"/>
+          <w:sz w:val="20"/>
+          <w:szCs w:val="20"/>
+          <w:lang w:val="en-US"/>
+        </w:rPr>
+        <w:t>eObject</w:t>
+      </w:r>
+      <w:proofErr w:type="spellEnd"/>
+      <w:r>
+        <w:rPr>
+          <w:rFonts w:ascii="Consolas" w:hAnsi="Consolas" w:cs="Consolas"/>
+          <w:color w:val="000000"/>
+          <w:sz w:val="20"/>
+          <w:szCs w:val="20"/>
+          <w:lang w:val="en-US"/>
+        </w:rPr>
+        <w:t>);</w:t>
+      </w:r>
+    </w:p>
+    <w:p>
+      <w:pPr>
+        <w:pStyle w:val="Paragraphedeliste"/>
+        <w:ind w:left="1428"/>
+        <w:rPr>
+          <w:lang w:val="en-US"/>
+        </w:rPr>
+      </w:pPr>
+      <w:r>
+        <w:rPr>
+          <w:rFonts w:ascii="Consolas" w:hAnsi="Consolas" w:cs="Consolas"/>
+          <w:color w:val="000000"/>
+          <w:sz w:val="20"/>
+          <w:szCs w:val="20"/>
+        </w:rPr>
+        <w:t>}</w:t>
+      </w:r>
+    </w:p>
+    <w:p>
+      <w:pPr>
+        <w:pStyle w:val="Paragraphedeliste"/>
+        <w:numPr>
+          <w:ilvl w:val="0"/>
+          <w:numId w:val="19"/>
+        </w:numPr>
+        <w:rPr>
+          <w:lang w:val="en-US"/>
+        </w:rPr>
+      </w:pPr>
+      <w:proofErr w:type="spellStart"/>
+      <w:r>
+        <w:rPr>
+          <w:lang w:val="en-US"/>
+        </w:rPr>
+        <w:t>org.eclipse.papyrus.views.modelexplorer.newchild</w:t>
+      </w:r>
+      <w:proofErr w:type="spellEnd"/>
+    </w:p>
+    <w:p>
+      <w:pPr>
+        <w:pStyle w:val="Paragraphedeliste"/>
+        <w:ind w:left="1428"/>
+        <w:rPr>
+          <w:lang w:val="en-US"/>
+        </w:rPr>
+      </w:pPr>
+      <w:r>
+        <w:rPr>
+          <w:lang w:val="en-US"/>
+        </w:rPr>
+        <w:t>It has in charge to add menu in the model explorer of papyrus.</w:t>
+      </w:r>
+    </w:p>
+    <w:p>
+      <w:pPr>
+        <w:pStyle w:val="Paragraphedeliste"/>
+        <w:ind w:left="1428"/>
+        <w:rPr>
+          <w:lang w:val="en-US"/>
+        </w:rPr>
+      </w:pPr>
+    </w:p>
+    <w:p>
+      <w:pPr>
+        <w:rPr>
+          <w:noProof/>
+          <w:lang w:val="en-US" w:eastAsia="fr-FR"/>
+        </w:rPr>
+      </w:pPr>
+    </w:p>
+    <w:p>
+      <w:pPr>
+        <w:rPr>
+          <w:lang w:val="en-US"/>
+        </w:rPr>
+      </w:pPr>
+      <w:r>
+        <w:rPr>
+          <w:lang w:val="en-US"/>
+        </w:rPr>
+        <w:lastRenderedPageBreak/>
+        <w:t>This the structure of EMF model for model</w:t>
+      </w:r>
+    </w:p>
+    <w:p>
+      <w:pPr>
+        <w:pStyle w:val="Paragraphedeliste"/>
+        <w:numPr>
+          <w:ilvl w:val="0"/>
+          <w:numId w:val="19"/>
+        </w:numPr>
+        <w:rPr>
+          <w:lang w:val="en-US"/>
+        </w:rPr>
+      </w:pPr>
+      <w:proofErr w:type="spellStart"/>
+      <w:r>
+        <w:rPr>
+          <w:lang w:val="en-US"/>
+        </w:rPr>
+        <w:t>CreationMenu</w:t>
+      </w:r>
+      <w:proofErr w:type="spellEnd"/>
+    </w:p>
+    <w:p>
+      <w:pPr>
+        <w:pStyle w:val="Paragraphedeliste"/>
+        <w:numPr>
+          <w:ilvl w:val="0"/>
+          <w:numId w:val="20"/>
+        </w:numPr>
+        <w:rPr>
+          <w:lang w:val="en-US"/>
+        </w:rPr>
+      </w:pPr>
+      <w:r>
+        <w:rPr>
+          <w:lang w:val="en-US"/>
+        </w:rPr>
+        <w:t>It correspond to a menu</w:t>
+      </w:r>
+    </w:p>
+    <w:p>
+      <w:pPr>
+        <w:pStyle w:val="Paragraphedeliste"/>
+        <w:numPr>
+          <w:ilvl w:val="0"/>
+          <w:numId w:val="20"/>
+        </w:numPr>
+        <w:rPr>
+          <w:lang w:val="en-US"/>
+        </w:rPr>
+      </w:pPr>
+      <w:r>
+        <w:rPr>
+          <w:lang w:val="en-US"/>
+        </w:rPr>
+        <w:t xml:space="preserve">The </w:t>
+      </w:r>
+      <w:proofErr w:type="spellStart"/>
+      <w:r>
+        <w:rPr>
+          <w:lang w:val="en-US"/>
+        </w:rPr>
+        <w:t>ElemenTypeIDRef</w:t>
+      </w:r>
+      <w:proofErr w:type="spellEnd"/>
+      <w:r>
+        <w:rPr>
+          <w:lang w:val="en-US"/>
+        </w:rPr>
+        <w:t xml:space="preserve"> correspond </w:t>
+      </w:r>
+      <w:r>
+        <w:rPr>
+          <w:lang w:val="en-US"/>
+        </w:rPr>
+        <w:t>a reference</w:t>
+      </w:r>
+      <w:r>
+        <w:rPr>
+          <w:lang w:val="en-US"/>
+        </w:rPr>
+        <w:t xml:space="preserve"> </w:t>
+      </w:r>
+      <w:r>
+        <w:rPr>
+          <w:lang w:val="en-US"/>
+        </w:rPr>
+        <w:t>to the element Type</w:t>
+      </w:r>
+      <w:r>
+        <w:rPr>
+          <w:lang w:val="en-US"/>
+        </w:rPr>
+        <w:t>.</w:t>
+      </w:r>
+    </w:p>
+    <w:p>
+      <w:pPr>
+        <w:pStyle w:val="Paragraphedeliste"/>
+        <w:numPr>
+          <w:ilvl w:val="0"/>
+          <w:numId w:val="20"/>
+        </w:numPr>
+        <w:rPr>
+          <w:lang w:val="en-US"/>
+        </w:rPr>
+      </w:pPr>
+      <w:r>
+        <w:rPr>
+          <w:lang w:val="en-US"/>
+        </w:rPr>
+        <w:t xml:space="preserve">The </w:t>
+      </w:r>
+      <w:r>
+        <w:rPr>
+          <w:lang w:val="en-US"/>
+        </w:rPr>
+        <w:t>role can be filled</w:t>
+      </w:r>
+      <w:r>
+        <w:rPr>
+          <w:lang w:val="en-US"/>
+        </w:rPr>
+        <w:t xml:space="preserve"> in order to</w:t>
+      </w:r>
+      <w:r>
+        <w:rPr>
+          <w:lang w:val="en-US"/>
+        </w:rPr>
+        <w:t xml:space="preserve"> </w:t>
+      </w:r>
+      <w:r>
+        <w:rPr>
+          <w:lang w:val="en-US"/>
+        </w:rPr>
+        <w:t>specify</w:t>
+      </w:r>
+      <w:r>
+        <w:rPr>
+          <w:lang w:val="en-US"/>
+        </w:rPr>
+        <w:t xml:space="preserve"> the </w:t>
+      </w:r>
+      <w:r>
+        <w:rPr>
+          <w:lang w:val="en-US"/>
+        </w:rPr>
+        <w:t>role play by the element.</w:t>
+      </w:r>
+    </w:p>
+    <w:p>
+      <w:pPr>
+        <w:pStyle w:val="Paragraphedeliste"/>
+        <w:numPr>
+          <w:ilvl w:val="0"/>
+          <w:numId w:val="20"/>
+        </w:numPr>
+        <w:rPr>
+          <w:lang w:val="en-US"/>
+        </w:rPr>
+      </w:pPr>
+      <w:r>
+        <w:rPr>
+          <w:lang w:val="en-US"/>
+        </w:rPr>
+        <w:t xml:space="preserve">If </w:t>
+      </w:r>
+      <w:proofErr w:type="spellStart"/>
+      <w:r>
+        <w:rPr>
+          <w:lang w:val="en-US"/>
+        </w:rPr>
+        <w:t>displayAllRole</w:t>
+      </w:r>
+      <w:proofErr w:type="spellEnd"/>
+      <w:r>
+        <w:rPr>
+          <w:lang w:val="en-US"/>
+        </w:rPr>
+        <w:t xml:space="preserve"> is set to t</w:t>
+      </w:r>
+      <w:r>
+        <w:rPr>
+          <w:lang w:val="en-US"/>
+        </w:rPr>
+        <w:t>rue, it display</w:t>
+      </w:r>
+      <w:r>
+        <w:rPr>
+          <w:lang w:val="en-US"/>
+        </w:rPr>
+        <w:t>s</w:t>
+      </w:r>
+      <w:r>
+        <w:rPr>
+          <w:lang w:val="en-US"/>
+        </w:rPr>
+        <w:t xml:space="preserve"> all </w:t>
+      </w:r>
+      <w:r>
+        <w:rPr>
+          <w:lang w:val="en-US"/>
+        </w:rPr>
+        <w:t>role</w:t>
+      </w:r>
+      <w:r>
+        <w:rPr>
+          <w:lang w:val="en-US"/>
+        </w:rPr>
+        <w:t>s</w:t>
+      </w:r>
+      <w:r>
+        <w:rPr>
+          <w:lang w:val="en-US"/>
+        </w:rPr>
+        <w:t xml:space="preserve"> played by the element</w:t>
+      </w:r>
+      <w:r>
+        <w:rPr>
+          <w:lang w:val="en-US"/>
+        </w:rPr>
+        <w:t xml:space="preserve"> if the number of roles is greater than 1</w:t>
+      </w:r>
+      <w:r>
+        <w:rPr>
+          <w:lang w:val="en-US"/>
+        </w:rPr>
+        <w:t>.</w:t>
+      </w:r>
+      <w:r>
+        <w:rPr>
+          <w:lang w:val="en-US"/>
+        </w:rPr>
+        <w:t xml:space="preserve"> By default this property is true;</w:t>
+      </w:r>
+    </w:p>
+    <w:p>
+      <w:pPr>
+        <w:pStyle w:val="Paragraphedeliste"/>
+        <w:numPr>
+          <w:ilvl w:val="0"/>
+          <w:numId w:val="19"/>
+        </w:numPr>
+        <w:rPr>
+          <w:lang w:val="en-US"/>
+        </w:rPr>
+      </w:pPr>
+      <w:r>
+        <w:rPr>
+          <w:lang w:val="en-US"/>
+        </w:rPr>
+        <w:t>Folder</w:t>
+      </w:r>
+    </w:p>
+    <w:p>
+      <w:pPr>
+        <w:pStyle w:val="Paragraphedeliste"/>
+        <w:numPr>
+          <w:ilvl w:val="0"/>
+          <w:numId w:val="21"/>
+        </w:numPr>
+        <w:rPr>
+          <w:lang w:val="en-US"/>
+        </w:rPr>
+      </w:pPr>
+      <w:r>
+        <w:rPr>
+          <w:lang w:val="en-US"/>
+        </w:rPr>
+        <w:t>It is pos</w:t>
+      </w:r>
+      <w:r>
+        <w:rPr>
+          <w:lang w:val="en-US"/>
+        </w:rPr>
+        <w:t>sible to add owns</w:t>
+      </w:r>
+      <w:r>
+        <w:rPr>
+          <w:lang w:val="en-US"/>
+        </w:rPr>
+        <w:t xml:space="preserve"> label an icon.</w:t>
+      </w:r>
+    </w:p>
+    <w:p>
+      <w:pPr>
+        <w:rPr>
+          <w:lang w:val="en-US"/>
+        </w:rPr>
+      </w:pPr>
+    </w:p>
+    <w:p>
+      <w:pPr>
+        <w:rPr>
+          <w:lang w:val="en-US"/>
+        </w:rPr>
+      </w:pPr>
+    </w:p>
+    <w:p>
+      <w:pPr>
+        <w:rPr>
+          <w:lang w:val="en-US"/>
+        </w:rPr>
+      </w:pPr>
+      <w:r>
+        <w:rPr>
+          <w:noProof/>
+          <w:lang w:eastAsia="fr-FR"/>
+        </w:rPr>
+        <w:drawing>
+          <wp:inline distT="0" distB="0" distL="0" distR="0" wp14:anchorId="384BD8E9" wp14:editId="6AA7C8F6">
+            <wp:extent cx="5028572" cy="3114286"/>
+            <wp:effectExtent l="0" t="0" r="635" b="0"/>
+            <wp:docPr id="4" name="Image 4"/>
+            <wp:cNvGraphicFramePr>
+              <a:graphicFrameLocks xmlns:a="http://schemas.openxmlformats.org/drawingml/2006/main" noChangeAspect="1"/>
+            </wp:cNvGraphicFramePr>
+            <a:graphic xmlns:a="http://schemas.openxmlformats.org/drawingml/2006/main">
+              <a:graphicData uri="http://schemas.openxmlformats.org/drawingml/2006/picture">
+                <pic:pic xmlns:pic="http://schemas.openxmlformats.org/drawingml/2006/picture">
+                  <pic:nvPicPr>
+                    <pic:cNvPr id="0" name=""/>
+                    <pic:cNvPicPr/>
+                  </pic:nvPicPr>
+                  <pic:blipFill>
+                    <a:blip r:embed="rId11"/>
+                    <a:stretch>
+                      <a:fillRect/>
+                    </a:stretch>
+                  </pic:blipFill>
+                  <pic:spPr>
+                    <a:xfrm>
+                      <a:off x="0" y="0"/>
+                      <a:ext cx="5028572" cy="3114286"/>
+                    </a:xfrm>
+                    <a:prstGeom prst="rect">
+                      <a:avLst/>
+                    </a:prstGeom>
+                  </pic:spPr>
+                </pic:pic>
+              </a:graphicData>
+            </a:graphic>
+          </wp:inline>
+        </w:drawing>
+      </w:r>
+    </w:p>
+    <w:p>
+      <w:pPr>
+        <w:autoSpaceDE w:val="0"/>
+        <w:autoSpaceDN w:val="0"/>
+        <w:adjustRightInd w:val="0"/>
+        <w:spacing w:after="0" w:line="240" w:lineRule="auto"/>
+        <w:ind w:left="0"/>
+        <w:rPr>
+          <w:rFonts w:ascii="Consolas" w:hAnsi="Consolas" w:cs="Consolas"/>
+          <w:sz w:val="20"/>
+          <w:szCs w:val="20"/>
+          <w:lang w:val="en-US"/>
+        </w:rPr>
+      </w:pPr>
+      <w:r>
+        <w:rPr>
+          <w:rFonts w:ascii="Consolas" w:hAnsi="Consolas" w:cs="Consolas"/>
+          <w:sz w:val="20"/>
+          <w:szCs w:val="20"/>
+          <w:lang w:val="en-US"/>
+        </w:rPr>
+        <w:t>See an example of xml files:</w:t>
+      </w:r>
+    </w:p>
+    <w:p>
+      <w:pPr>
+        <w:autoSpaceDE w:val="0"/>
+        <w:autoSpaceDN w:val="0"/>
+        <w:adjustRightInd w:val="0"/>
+        <w:spacing w:after="0" w:line="240" w:lineRule="auto"/>
+        <w:ind w:left="0"/>
+        <w:rPr>
+          <w:rFonts w:ascii="Consolas" w:hAnsi="Consolas" w:cs="Consolas"/>
+          <w:sz w:val="20"/>
+          <w:szCs w:val="20"/>
+          <w:lang w:val="en-US"/>
+        </w:rPr>
+      </w:pPr>
+    </w:p>
+    <w:p>
+      <w:pPr>
+        <w:autoSpaceDE w:val="0"/>
+        <w:autoSpaceDN w:val="0"/>
+        <w:adjustRightInd w:val="0"/>
+        <w:spacing w:after="0" w:line="240" w:lineRule="auto"/>
+        <w:ind w:left="0"/>
+        <w:rPr>
+          <w:rFonts w:ascii="Consolas" w:hAnsi="Consolas" w:cs="Consolas"/>
+          <w:sz w:val="20"/>
+          <w:szCs w:val="20"/>
+          <w:lang w:val="en-US"/>
+        </w:rPr>
+      </w:pPr>
+      <w:proofErr w:type="gramStart"/>
+      <w:r>
+        <w:rPr>
+          <w:rFonts w:ascii="Consolas" w:hAnsi="Consolas" w:cs="Consolas"/>
+          <w:sz w:val="20"/>
+          <w:szCs w:val="20"/>
+          <w:lang w:val="en-US"/>
+        </w:rPr>
+        <w:t>&lt;?</w:t>
+      </w:r>
+      <w:r>
+        <w:rPr>
+          <w:rFonts w:ascii="Consolas" w:hAnsi="Consolas" w:cs="Consolas"/>
+          <w:color w:val="000000"/>
+          <w:sz w:val="20"/>
+          <w:szCs w:val="20"/>
+          <w:u w:val="single"/>
+          <w:lang w:val="en-US"/>
+        </w:rPr>
+        <w:t>xml</w:t>
+      </w:r>
+      <w:proofErr w:type="gramEnd"/>
+      <w:r>
+        <w:rPr>
+          <w:rFonts w:ascii="Consolas" w:hAnsi="Consolas" w:cs="Consolas"/>
+          <w:sz w:val="20"/>
+          <w:szCs w:val="20"/>
+          <w:lang w:val="en-US"/>
+        </w:rPr>
+        <w:t xml:space="preserve"> version="1.0" encoding="ASCII"?&gt;</w:t>
+      </w:r>
+    </w:p>
+    <w:p>
+      <w:pPr>
+        <w:autoSpaceDE w:val="0"/>
+        <w:autoSpaceDN w:val="0"/>
+        <w:adjustRightInd w:val="0"/>
+        <w:spacing w:after="0" w:line="240" w:lineRule="auto"/>
+        <w:ind w:left="0"/>
+        <w:rPr>
+          <w:rFonts w:ascii="Consolas" w:hAnsi="Consolas" w:cs="Consolas"/>
+          <w:sz w:val="20"/>
+          <w:szCs w:val="20"/>
+          <w:lang w:val="en-US"/>
+        </w:rPr>
+      </w:pPr>
+      <w:r>
+        <w:rPr>
+          <w:rFonts w:ascii="Consolas" w:hAnsi="Consolas" w:cs="Consolas"/>
+          <w:sz w:val="20"/>
+          <w:szCs w:val="20"/>
+          <w:lang w:val="en-US"/>
+        </w:rPr>
+        <w:t>&lt;</w:t>
+      </w:r>
+      <w:proofErr w:type="spellStart"/>
+      <w:r>
+        <w:rPr>
+          <w:rFonts w:ascii="Consolas" w:hAnsi="Consolas" w:cs="Consolas"/>
+          <w:sz w:val="20"/>
+          <w:szCs w:val="20"/>
+          <w:lang w:val="en-US"/>
+        </w:rPr>
         <w:t>ElementCreationMenuModel</w:t>
       </w:r>
+      <w:proofErr w:type="gramStart"/>
+      <w:r>
+        <w:rPr>
+          <w:rFonts w:ascii="Consolas" w:hAnsi="Consolas" w:cs="Consolas"/>
+          <w:sz w:val="20"/>
+          <w:szCs w:val="20"/>
+          <w:lang w:val="en-US"/>
+        </w:rPr>
+        <w:t>:Folder</w:t>
+      </w:r>
       <w:proofErr w:type="spellEnd"/>
-      <w:r>
-        <w:rPr>
-          <w:lang w:val="en-US"/>
-        </w:rPr>
-        <w:t xml:space="preserve"> </w:t>
-      </w:r>
-      <w:r>
-        <w:rPr>
-          <w:lang w:val="en-US"/>
-        </w:rPr>
-        <w:t xml:space="preserve">and the </w:t>
+      <w:proofErr w:type="gramEnd"/>
+    </w:p>
+    <w:p>
+      <w:pPr>
+        <w:autoSpaceDE w:val="0"/>
+        <w:autoSpaceDN w:val="0"/>
+        <w:adjustRightInd w:val="0"/>
+        <w:spacing w:after="0" w:line="240" w:lineRule="auto"/>
+        <w:ind w:left="0"/>
+        <w:rPr>
+          <w:rFonts w:ascii="Consolas" w:hAnsi="Consolas" w:cs="Consolas"/>
+          <w:sz w:val="20"/>
+          <w:szCs w:val="20"/>
+        </w:rPr>
+      </w:pPr>
+      <w:r>
+        <w:rPr>
+          <w:rFonts w:ascii="Consolas" w:hAnsi="Consolas" w:cs="Consolas"/>
+          <w:sz w:val="20"/>
+          <w:szCs w:val="20"/>
+          <w:lang w:val="en-US"/>
+        </w:rPr>
+        <w:t xml:space="preserve">    </w:t>
       </w:r>
       <w:proofErr w:type="spellStart"/>
-      <w:r>
-        <w:rPr>
-          <w:lang w:val="en-US"/>
-        </w:rPr>
-        <w:t>elementType</w:t>
+      <w:proofErr w:type="gramStart"/>
+      <w:r>
+        <w:rPr>
+          <w:rFonts w:ascii="Consolas" w:hAnsi="Consolas" w:cs="Consolas"/>
+          <w:sz w:val="20"/>
+          <w:szCs w:val="20"/>
+        </w:rPr>
+        <w:t>xmi:</w:t>
+      </w:r>
+      <w:proofErr w:type="gramEnd"/>
+      <w:r>
+        <w:rPr>
+          <w:rFonts w:ascii="Consolas" w:hAnsi="Consolas" w:cs="Consolas"/>
+          <w:sz w:val="20"/>
+          <w:szCs w:val="20"/>
+        </w:rPr>
+        <w:t>version</w:t>
       </w:r>
       <w:proofErr w:type="spellEnd"/>
       <w:r>
         <w:rPr>
-          <w:lang w:val="en-US"/>
-        </w:rPr>
-        <w:t xml:space="preserve"> model by using a GUI as the palette functionality</w:t>
-      </w:r>
-    </w:p>
-    <w:p>
-      <w:pPr>
-        <w:pStyle w:val="Titre1"/>
-        <w:rPr>
-          <w:lang w:val="en-US"/>
-        </w:rPr>
-      </w:pPr>
-      <w:bookmarkStart w:id="11" w:name="_Toc373141932"/>
-      <w:r>
-        <w:rPr>
-          <w:lang w:val="en-US"/>
-        </w:rPr>
-        <w:t xml:space="preserve">Solution </w:t>
-      </w:r>
-      <w:r>
-        <w:rPr>
-          <w:lang w:val="en-US"/>
-        </w:rPr>
-        <w:t>propos</w:t>
-      </w:r>
-      <w:r>
-        <w:rPr>
-          <w:lang w:val="en-US"/>
-        </w:rPr>
-        <w:t>al</w:t>
+          <w:rFonts w:ascii="Consolas" w:hAnsi="Consolas" w:cs="Consolas"/>
+          <w:sz w:val="20"/>
+          <w:szCs w:val="20"/>
+        </w:rPr>
+        <w:t>="2.0"</w:t>
+      </w:r>
+    </w:p>
+    <w:p>
+      <w:pPr>
+        <w:autoSpaceDE w:val="0"/>
+        <w:autoSpaceDN w:val="0"/>
+        <w:adjustRightInd w:val="0"/>
+        <w:spacing w:after="0" w:line="240" w:lineRule="auto"/>
+        <w:ind w:left="0"/>
+        <w:rPr>
+          <w:rFonts w:ascii="Consolas" w:hAnsi="Consolas" w:cs="Consolas"/>
+          <w:sz w:val="20"/>
+          <w:szCs w:val="20"/>
+        </w:rPr>
+      </w:pPr>
+      <w:r>
+        <w:rPr>
+          <w:rFonts w:ascii="Consolas" w:hAnsi="Consolas" w:cs="Consolas"/>
+          <w:sz w:val="20"/>
+          <w:szCs w:val="20"/>
+        </w:rPr>
+        <w:t xml:space="preserve">    </w:t>
+      </w:r>
+      <w:proofErr w:type="spellStart"/>
+      <w:r>
+        <w:rPr>
+          <w:rFonts w:ascii="Consolas" w:hAnsi="Consolas" w:cs="Consolas"/>
+          <w:sz w:val="20"/>
+          <w:szCs w:val="20"/>
+        </w:rPr>
+        <w:t>xmlns:xmi</w:t>
+      </w:r>
+      <w:proofErr w:type="spellEnd"/>
+      <w:r>
+        <w:rPr>
+          <w:rFonts w:ascii="Consolas" w:hAnsi="Consolas" w:cs="Consolas"/>
+          <w:sz w:val="20"/>
+          <w:szCs w:val="20"/>
+        </w:rPr>
+        <w:t>="http://www.omg.org/XMI"</w:t>
+      </w:r>
+    </w:p>
+    <w:p>
+      <w:pPr>
+        <w:autoSpaceDE w:val="0"/>
+        <w:autoSpaceDN w:val="0"/>
+        <w:adjustRightInd w:val="0"/>
+        <w:spacing w:after="0" w:line="240" w:lineRule="auto"/>
+        <w:ind w:left="0"/>
+        <w:rPr>
+          <w:rFonts w:ascii="Consolas" w:hAnsi="Consolas" w:cs="Consolas"/>
+          <w:sz w:val="20"/>
+          <w:szCs w:val="20"/>
+        </w:rPr>
+      </w:pPr>
+      <w:r>
+        <w:rPr>
+          <w:rFonts w:ascii="Consolas" w:hAnsi="Consolas" w:cs="Consolas"/>
+          <w:sz w:val="20"/>
+          <w:szCs w:val="20"/>
+        </w:rPr>
+        <w:t xml:space="preserve">    </w:t>
+      </w:r>
+      <w:proofErr w:type="spellStart"/>
+      <w:r>
+        <w:rPr>
+          <w:rFonts w:ascii="Consolas" w:hAnsi="Consolas" w:cs="Consolas"/>
+          <w:sz w:val="20"/>
+          <w:szCs w:val="20"/>
+        </w:rPr>
+        <w:t>xmlns:xsi</w:t>
+      </w:r>
+      <w:proofErr w:type="spellEnd"/>
+      <w:r>
+        <w:rPr>
+          <w:rFonts w:ascii="Consolas" w:hAnsi="Consolas" w:cs="Consolas"/>
+          <w:sz w:val="20"/>
+          <w:szCs w:val="20"/>
+        </w:rPr>
+        <w:t>="http://www.w3.org/2001/XMLSchema-instance"</w:t>
+      </w:r>
+    </w:p>
+    <w:p>
+      <w:pPr>
+        <w:autoSpaceDE w:val="0"/>
+        <w:autoSpaceDN w:val="0"/>
+        <w:adjustRightInd w:val="0"/>
+        <w:spacing w:after="0" w:line="240" w:lineRule="auto"/>
+        <w:ind w:left="0"/>
+        <w:rPr>
+          <w:rFonts w:ascii="Consolas" w:hAnsi="Consolas" w:cs="Consolas"/>
+          <w:sz w:val="20"/>
+          <w:szCs w:val="20"/>
+          <w:lang w:val="en-US"/>
+        </w:rPr>
+      </w:pPr>
+      <w:r>
+        <w:rPr>
+          <w:rFonts w:ascii="Consolas" w:hAnsi="Consolas" w:cs="Consolas"/>
+          <w:sz w:val="20"/>
+          <w:szCs w:val="20"/>
+        </w:rPr>
+        <w:t xml:space="preserve">    </w:t>
+      </w:r>
+      <w:proofErr w:type="spellStart"/>
+      <w:proofErr w:type="gramStart"/>
+      <w:r>
+        <w:rPr>
+          <w:rFonts w:ascii="Consolas" w:hAnsi="Consolas" w:cs="Consolas"/>
+          <w:sz w:val="20"/>
+          <w:szCs w:val="20"/>
+          <w:lang w:val="en-US"/>
+        </w:rPr>
+        <w:t>xmlns:</w:t>
+      </w:r>
+      <w:proofErr w:type="gramEnd"/>
+      <w:r>
+        <w:rPr>
+          <w:rFonts w:ascii="Consolas" w:hAnsi="Consolas" w:cs="Consolas"/>
+          <w:sz w:val="20"/>
+          <w:szCs w:val="20"/>
+          <w:lang w:val="en-US"/>
+        </w:rPr>
+        <w:t>ElementCreationMenuModel</w:t>
+      </w:r>
+      <w:proofErr w:type="spellEnd"/>
+      <w:r>
+        <w:rPr>
+          <w:rFonts w:ascii="Consolas" w:hAnsi="Consolas" w:cs="Consolas"/>
+          <w:sz w:val="20"/>
+          <w:szCs w:val="20"/>
+          <w:lang w:val="en-US"/>
+        </w:rPr>
+        <w:t>="http://ElementCreationMenuModel"</w:t>
+      </w:r>
+    </w:p>
+    <w:p>
+      <w:pPr>
+        <w:autoSpaceDE w:val="0"/>
+        <w:autoSpaceDN w:val="0"/>
+        <w:adjustRightInd w:val="0"/>
+        <w:spacing w:after="0" w:line="240" w:lineRule="auto"/>
+        <w:ind w:left="0"/>
+        <w:rPr>
+          <w:rFonts w:ascii="Consolas" w:hAnsi="Consolas" w:cs="Consolas"/>
+          <w:sz w:val="20"/>
+          <w:szCs w:val="20"/>
+          <w:lang w:val="en-US"/>
+        </w:rPr>
+      </w:pPr>
+      <w:r>
+        <w:rPr>
+          <w:rFonts w:ascii="Consolas" w:hAnsi="Consolas" w:cs="Consolas"/>
+          <w:sz w:val="20"/>
+          <w:szCs w:val="20"/>
+          <w:lang w:val="en-US"/>
+        </w:rPr>
+        <w:t xml:space="preserve">    </w:t>
+      </w:r>
+      <w:proofErr w:type="spellStart"/>
+      <w:proofErr w:type="gramStart"/>
+      <w:r>
+        <w:rPr>
+          <w:rFonts w:ascii="Consolas" w:hAnsi="Consolas" w:cs="Consolas"/>
+          <w:sz w:val="20"/>
+          <w:szCs w:val="20"/>
+          <w:lang w:val="en-US"/>
+        </w:rPr>
+        <w:t>xsi:</w:t>
+      </w:r>
+      <w:proofErr w:type="gramEnd"/>
+      <w:r>
+        <w:rPr>
+          <w:rFonts w:ascii="Consolas" w:hAnsi="Consolas" w:cs="Consolas"/>
+          <w:sz w:val="20"/>
+          <w:szCs w:val="20"/>
+          <w:lang w:val="en-US"/>
+        </w:rPr>
+        <w:t>schemaLocation</w:t>
+      </w:r>
+      <w:proofErr w:type="spellEnd"/>
+      <w:r>
+        <w:rPr>
+          <w:rFonts w:ascii="Consolas" w:hAnsi="Consolas" w:cs="Consolas"/>
+          <w:sz w:val="20"/>
+          <w:szCs w:val="20"/>
+          <w:lang w:val="en-US"/>
+        </w:rPr>
+        <w:t>="http://ElementCreationMenuModel ../../../org.eclipse.papyrus.infra.newchild/resource/elementCreationMenuModel.ecore"</w:t>
+      </w:r>
+    </w:p>
+    <w:p>
+      <w:pPr>
+        <w:autoSpaceDE w:val="0"/>
+        <w:autoSpaceDN w:val="0"/>
+        <w:adjustRightInd w:val="0"/>
+        <w:spacing w:after="0" w:line="240" w:lineRule="auto"/>
+        <w:ind w:left="0"/>
+        <w:rPr>
+          <w:rFonts w:ascii="Consolas" w:hAnsi="Consolas" w:cs="Consolas"/>
+          <w:sz w:val="20"/>
+          <w:szCs w:val="20"/>
+          <w:lang w:val="en-US"/>
+        </w:rPr>
+      </w:pPr>
+      <w:r>
+        <w:rPr>
+          <w:rFonts w:ascii="Consolas" w:hAnsi="Consolas" w:cs="Consolas"/>
+          <w:sz w:val="20"/>
+          <w:szCs w:val="20"/>
+          <w:lang w:val="en-US"/>
+        </w:rPr>
+        <w:t xml:space="preserve">    </w:t>
+      </w:r>
+      <w:proofErr w:type="gramStart"/>
+      <w:r>
+        <w:rPr>
+          <w:rFonts w:ascii="Consolas" w:hAnsi="Consolas" w:cs="Consolas"/>
+          <w:sz w:val="20"/>
+          <w:szCs w:val="20"/>
+          <w:lang w:val="en-US"/>
+        </w:rPr>
+        <w:t>label</w:t>
+      </w:r>
+      <w:proofErr w:type="gramEnd"/>
+      <w:r>
+        <w:rPr>
+          <w:rFonts w:ascii="Consolas" w:hAnsi="Consolas" w:cs="Consolas"/>
+          <w:sz w:val="20"/>
+          <w:szCs w:val="20"/>
+          <w:lang w:val="en-US"/>
+        </w:rPr>
+        <w:t>="</w:t>
+      </w:r>
+      <w:proofErr w:type="spellStart"/>
+      <w:r>
+        <w:rPr>
+          <w:rFonts w:ascii="Consolas" w:hAnsi="Consolas" w:cs="Consolas"/>
+          <w:sz w:val="20"/>
+          <w:szCs w:val="20"/>
+          <w:lang w:val="en-US"/>
+        </w:rPr>
+        <w:t>SimpleUMLTest</w:t>
+      </w:r>
+      <w:proofErr w:type="spellEnd"/>
+      <w:r>
+        <w:rPr>
+          <w:rFonts w:ascii="Consolas" w:hAnsi="Consolas" w:cs="Consolas"/>
+          <w:sz w:val="20"/>
+          <w:szCs w:val="20"/>
+          <w:lang w:val="en-US"/>
+        </w:rPr>
+        <w:t>"&gt;</w:t>
+      </w:r>
+    </w:p>
+    <w:p>
+      <w:pPr>
+        <w:autoSpaceDE w:val="0"/>
+        <w:autoSpaceDN w:val="0"/>
+        <w:adjustRightInd w:val="0"/>
+        <w:spacing w:after="0" w:line="240" w:lineRule="auto"/>
+        <w:ind w:left="0"/>
+        <w:rPr>
+          <w:rFonts w:ascii="Consolas" w:hAnsi="Consolas" w:cs="Consolas"/>
+          <w:sz w:val="20"/>
+          <w:szCs w:val="20"/>
+          <w:lang w:val="en-US"/>
+        </w:rPr>
+      </w:pPr>
+      <w:r>
+        <w:rPr>
+          <w:rFonts w:ascii="Consolas" w:hAnsi="Consolas" w:cs="Consolas"/>
+          <w:sz w:val="20"/>
+          <w:szCs w:val="20"/>
+          <w:lang w:val="en-US"/>
+        </w:rPr>
+        <w:t xml:space="preserve">  &lt;menu </w:t>
+      </w:r>
+      <w:proofErr w:type="spellStart"/>
+      <w:r>
+        <w:rPr>
+          <w:rFonts w:ascii="Consolas" w:hAnsi="Consolas" w:cs="Consolas"/>
+          <w:sz w:val="20"/>
+          <w:szCs w:val="20"/>
+          <w:lang w:val="en-US"/>
+        </w:rPr>
+        <w:t>xsi</w:t>
+      </w:r>
+      <w:proofErr w:type="gramStart"/>
+      <w:r>
+        <w:rPr>
+          <w:rFonts w:ascii="Consolas" w:hAnsi="Consolas" w:cs="Consolas"/>
+          <w:sz w:val="20"/>
+          <w:szCs w:val="20"/>
+          <w:lang w:val="en-US"/>
+        </w:rPr>
+        <w:t>:type</w:t>
+      </w:r>
+      <w:proofErr w:type="spellEnd"/>
+      <w:proofErr w:type="gramEnd"/>
+      <w:r>
+        <w:rPr>
+          <w:rFonts w:ascii="Consolas" w:hAnsi="Consolas" w:cs="Consolas"/>
+          <w:sz w:val="20"/>
+          <w:szCs w:val="20"/>
+          <w:lang w:val="en-US"/>
+        </w:rPr>
+        <w:t>="</w:t>
+      </w:r>
+      <w:proofErr w:type="spellStart"/>
+      <w:r>
+        <w:rPr>
+          <w:rFonts w:ascii="Consolas" w:hAnsi="Consolas" w:cs="Consolas"/>
+          <w:sz w:val="20"/>
+          <w:szCs w:val="20"/>
+          <w:lang w:val="en-US"/>
+        </w:rPr>
+        <w:t>ElementCreationMenuModel:CreationMenu</w:t>
+      </w:r>
+      <w:proofErr w:type="spellEnd"/>
+      <w:r>
+        <w:rPr>
+          <w:rFonts w:ascii="Consolas" w:hAnsi="Consolas" w:cs="Consolas"/>
+          <w:sz w:val="20"/>
+          <w:szCs w:val="20"/>
+          <w:lang w:val="en-US"/>
+        </w:rPr>
+        <w:t>"</w:t>
+      </w:r>
+    </w:p>
+    <w:p>
+      <w:pPr>
+        <w:autoSpaceDE w:val="0"/>
+        <w:autoSpaceDN w:val="0"/>
+        <w:adjustRightInd w:val="0"/>
+        <w:spacing w:after="0" w:line="240" w:lineRule="auto"/>
+        <w:ind w:left="0"/>
+        <w:rPr>
+          <w:rFonts w:ascii="Consolas" w:hAnsi="Consolas" w:cs="Consolas"/>
+          <w:sz w:val="20"/>
+          <w:szCs w:val="20"/>
+          <w:lang w:val="en-US"/>
+        </w:rPr>
+      </w:pPr>
+      <w:r>
+        <w:rPr>
+          <w:rFonts w:ascii="Consolas" w:hAnsi="Consolas" w:cs="Consolas"/>
+          <w:sz w:val="20"/>
+          <w:szCs w:val="20"/>
+          <w:lang w:val="en-US"/>
+        </w:rPr>
+        <w:t xml:space="preserve">      </w:t>
+      </w:r>
+      <w:proofErr w:type="gramStart"/>
+      <w:r>
+        <w:rPr>
+          <w:rFonts w:ascii="Consolas" w:hAnsi="Consolas" w:cs="Consolas"/>
+          <w:sz w:val="20"/>
+          <w:szCs w:val="20"/>
+          <w:lang w:val="en-US"/>
+        </w:rPr>
+        <w:t>label</w:t>
+      </w:r>
+      <w:proofErr w:type="gramEnd"/>
+      <w:r>
+        <w:rPr>
+          <w:rFonts w:ascii="Consolas" w:hAnsi="Consolas" w:cs="Consolas"/>
+          <w:sz w:val="20"/>
+          <w:szCs w:val="20"/>
+          <w:lang w:val="en-US"/>
+        </w:rPr>
+        <w:t>="Package"</w:t>
+      </w:r>
+    </w:p>
+    <w:p>
+      <w:pPr>
+        <w:autoSpaceDE w:val="0"/>
+        <w:autoSpaceDN w:val="0"/>
+        <w:adjustRightInd w:val="0"/>
+        <w:spacing w:after="0" w:line="240" w:lineRule="auto"/>
+        <w:ind w:left="0"/>
+        <w:rPr>
+          <w:rFonts w:ascii="Consolas" w:hAnsi="Consolas" w:cs="Consolas"/>
+          <w:sz w:val="20"/>
+          <w:szCs w:val="20"/>
+          <w:lang w:val="en-US"/>
+        </w:rPr>
+      </w:pPr>
+      <w:r>
+        <w:rPr>
+          <w:rFonts w:ascii="Consolas" w:hAnsi="Consolas" w:cs="Consolas"/>
+          <w:sz w:val="20"/>
+          <w:szCs w:val="20"/>
+          <w:lang w:val="en-US"/>
+        </w:rPr>
+        <w:t xml:space="preserve">      icon="platform:/</w:t>
+      </w:r>
+      <w:r>
+        <w:rPr>
+          <w:rFonts w:ascii="Consolas" w:hAnsi="Consolas" w:cs="Consolas"/>
+          <w:color w:val="000000"/>
+          <w:sz w:val="20"/>
+          <w:szCs w:val="20"/>
+          <w:u w:val="single"/>
+          <w:lang w:val="en-US"/>
+        </w:rPr>
+        <w:t>plugin</w:t>
+      </w:r>
+      <w:r>
+        <w:rPr>
+          <w:rFonts w:ascii="Consolas" w:hAnsi="Consolas" w:cs="Consolas"/>
+          <w:sz w:val="20"/>
+          <w:szCs w:val="20"/>
+          <w:lang w:val="en-US"/>
+        </w:rPr>
+        <w:t>/org.eclipse.papyrus.infra.newchild.test/icon/O.gif"</w:t>
+      </w:r>
+    </w:p>
+    <w:p>
+      <w:pPr>
+        <w:autoSpaceDE w:val="0"/>
+        <w:autoSpaceDN w:val="0"/>
+        <w:adjustRightInd w:val="0"/>
+        <w:spacing w:after="0" w:line="240" w:lineRule="auto"/>
+        <w:ind w:left="0"/>
+        <w:rPr>
+          <w:rFonts w:ascii="Consolas" w:hAnsi="Consolas" w:cs="Consolas"/>
+          <w:sz w:val="20"/>
+          <w:szCs w:val="20"/>
+          <w:lang w:val="en-US"/>
+        </w:rPr>
+      </w:pPr>
+      <w:r>
+        <w:rPr>
+          <w:rFonts w:ascii="Consolas" w:hAnsi="Consolas" w:cs="Consolas"/>
+          <w:sz w:val="20"/>
+          <w:szCs w:val="20"/>
+          <w:lang w:val="en-US"/>
+        </w:rPr>
+        <w:t xml:space="preserve">      </w:t>
+      </w:r>
+      <w:proofErr w:type="spellStart"/>
+      <w:r>
+        <w:rPr>
+          <w:rFonts w:ascii="Consolas" w:hAnsi="Consolas" w:cs="Consolas"/>
+          <w:sz w:val="20"/>
+          <w:szCs w:val="20"/>
+          <w:lang w:val="en-US"/>
+        </w:rPr>
+        <w:t>elementTypeIdRef</w:t>
+      </w:r>
+      <w:proofErr w:type="spellEnd"/>
+      <w:r>
+        <w:rPr>
+          <w:rFonts w:ascii="Consolas" w:hAnsi="Consolas" w:cs="Consolas"/>
+          <w:sz w:val="20"/>
+          <w:szCs w:val="20"/>
+          <w:lang w:val="en-US"/>
+        </w:rPr>
+        <w:t>="</w:t>
+      </w:r>
+      <w:proofErr w:type="spellStart"/>
+      <w:r>
+        <w:rPr>
+          <w:rFonts w:ascii="Consolas" w:hAnsi="Consolas" w:cs="Consolas"/>
+          <w:sz w:val="20"/>
+          <w:szCs w:val="20"/>
+          <w:lang w:val="en-US"/>
+        </w:rPr>
+        <w:t>org.eclipse.papyrus.uml.Package</w:t>
+      </w:r>
+      <w:proofErr w:type="spellEnd"/>
+      <w:r>
+        <w:rPr>
+          <w:rFonts w:ascii="Consolas" w:hAnsi="Consolas" w:cs="Consolas"/>
+          <w:sz w:val="20"/>
+          <w:szCs w:val="20"/>
+          <w:lang w:val="en-US"/>
+        </w:rPr>
+        <w:t>"/&gt;</w:t>
+      </w:r>
+    </w:p>
+    <w:p>
+      <w:pPr>
+        <w:autoSpaceDE w:val="0"/>
+        <w:autoSpaceDN w:val="0"/>
+        <w:adjustRightInd w:val="0"/>
+        <w:spacing w:after="0" w:line="240" w:lineRule="auto"/>
+        <w:ind w:left="0"/>
+        <w:rPr>
+          <w:rFonts w:ascii="Consolas" w:hAnsi="Consolas" w:cs="Consolas"/>
+          <w:sz w:val="20"/>
+          <w:szCs w:val="20"/>
+          <w:lang w:val="en-US"/>
+        </w:rPr>
+      </w:pPr>
+      <w:r>
+        <w:rPr>
+          <w:rFonts w:ascii="Consolas" w:hAnsi="Consolas" w:cs="Consolas"/>
+          <w:sz w:val="20"/>
+          <w:szCs w:val="20"/>
+          <w:lang w:val="en-US"/>
+        </w:rPr>
+        <w:t xml:space="preserve">  &lt;menu </w:t>
+      </w:r>
+      <w:proofErr w:type="spellStart"/>
+      <w:r>
+        <w:rPr>
+          <w:rFonts w:ascii="Consolas" w:hAnsi="Consolas" w:cs="Consolas"/>
+          <w:sz w:val="20"/>
+          <w:szCs w:val="20"/>
+          <w:lang w:val="en-US"/>
+        </w:rPr>
+        <w:t>xsi</w:t>
+      </w:r>
+      <w:proofErr w:type="gramStart"/>
+      <w:r>
+        <w:rPr>
+          <w:rFonts w:ascii="Consolas" w:hAnsi="Consolas" w:cs="Consolas"/>
+          <w:sz w:val="20"/>
+          <w:szCs w:val="20"/>
+          <w:lang w:val="en-US"/>
+        </w:rPr>
+        <w:t>:type</w:t>
+      </w:r>
+      <w:proofErr w:type="spellEnd"/>
+      <w:proofErr w:type="gramEnd"/>
+      <w:r>
+        <w:rPr>
+          <w:rFonts w:ascii="Consolas" w:hAnsi="Consolas" w:cs="Consolas"/>
+          <w:sz w:val="20"/>
+          <w:szCs w:val="20"/>
+          <w:lang w:val="en-US"/>
+        </w:rPr>
+        <w:t>="</w:t>
+      </w:r>
+      <w:proofErr w:type="spellStart"/>
+      <w:r>
+        <w:rPr>
+          <w:rFonts w:ascii="Consolas" w:hAnsi="Consolas" w:cs="Consolas"/>
+          <w:sz w:val="20"/>
+          <w:szCs w:val="20"/>
+          <w:lang w:val="en-US"/>
+        </w:rPr>
+        <w:t>ElementCreationMenuModel:CreationMenu</w:t>
+      </w:r>
+      <w:proofErr w:type="spellEnd"/>
+      <w:r>
+        <w:rPr>
+          <w:rFonts w:ascii="Consolas" w:hAnsi="Consolas" w:cs="Consolas"/>
+          <w:sz w:val="20"/>
+          <w:szCs w:val="20"/>
+          <w:lang w:val="en-US"/>
+        </w:rPr>
+        <w:t>"</w:t>
+      </w:r>
+    </w:p>
+    <w:p>
+      <w:pPr>
+        <w:autoSpaceDE w:val="0"/>
+        <w:autoSpaceDN w:val="0"/>
+        <w:adjustRightInd w:val="0"/>
+        <w:spacing w:after="0" w:line="240" w:lineRule="auto"/>
+        <w:ind w:left="0"/>
+        <w:rPr>
+          <w:rFonts w:ascii="Consolas" w:hAnsi="Consolas" w:cs="Consolas"/>
+          <w:sz w:val="20"/>
+          <w:szCs w:val="20"/>
+          <w:lang w:val="en-US"/>
+        </w:rPr>
+      </w:pPr>
+      <w:r>
+        <w:rPr>
+          <w:rFonts w:ascii="Consolas" w:hAnsi="Consolas" w:cs="Consolas"/>
+          <w:sz w:val="20"/>
+          <w:szCs w:val="20"/>
+          <w:lang w:val="en-US"/>
+        </w:rPr>
+        <w:t xml:space="preserve">      </w:t>
+      </w:r>
+      <w:proofErr w:type="gramStart"/>
+      <w:r>
+        <w:rPr>
+          <w:rFonts w:ascii="Consolas" w:hAnsi="Consolas" w:cs="Consolas"/>
+          <w:sz w:val="20"/>
+          <w:szCs w:val="20"/>
+          <w:lang w:val="en-US"/>
+        </w:rPr>
+        <w:t>label</w:t>
+      </w:r>
+      <w:proofErr w:type="gramEnd"/>
+      <w:r>
+        <w:rPr>
+          <w:rFonts w:ascii="Consolas" w:hAnsi="Consolas" w:cs="Consolas"/>
+          <w:sz w:val="20"/>
+          <w:szCs w:val="20"/>
+          <w:lang w:val="en-US"/>
+        </w:rPr>
+        <w:t>="Class"</w:t>
+      </w:r>
+    </w:p>
+    <w:p>
+      <w:pPr>
+        <w:autoSpaceDE w:val="0"/>
+        <w:autoSpaceDN w:val="0"/>
+        <w:adjustRightInd w:val="0"/>
+        <w:spacing w:after="0" w:line="240" w:lineRule="auto"/>
+        <w:ind w:left="0"/>
+        <w:rPr>
+          <w:rFonts w:ascii="Consolas" w:hAnsi="Consolas" w:cs="Consolas"/>
+          <w:sz w:val="20"/>
+          <w:szCs w:val="20"/>
+          <w:lang w:val="en-US"/>
+        </w:rPr>
+      </w:pPr>
+      <w:r>
+        <w:rPr>
+          <w:rFonts w:ascii="Consolas" w:hAnsi="Consolas" w:cs="Consolas"/>
+          <w:sz w:val="20"/>
+          <w:szCs w:val="20"/>
+          <w:lang w:val="en-US"/>
+        </w:rPr>
+        <w:lastRenderedPageBreak/>
+        <w:t xml:space="preserve">      </w:t>
+      </w:r>
+      <w:proofErr w:type="spellStart"/>
+      <w:r>
+        <w:rPr>
+          <w:rFonts w:ascii="Consolas" w:hAnsi="Consolas" w:cs="Consolas"/>
+          <w:sz w:val="20"/>
+          <w:szCs w:val="20"/>
+          <w:lang w:val="en-US"/>
+        </w:rPr>
+        <w:t>elementTypeIdRef</w:t>
+      </w:r>
+      <w:proofErr w:type="spellEnd"/>
+      <w:r>
+        <w:rPr>
+          <w:rFonts w:ascii="Consolas" w:hAnsi="Consolas" w:cs="Consolas"/>
+          <w:sz w:val="20"/>
+          <w:szCs w:val="20"/>
+          <w:lang w:val="en-US"/>
+        </w:rPr>
+        <w:t>="</w:t>
+      </w:r>
+      <w:proofErr w:type="spellStart"/>
+      <w:r>
+        <w:rPr>
+          <w:rFonts w:ascii="Consolas" w:hAnsi="Consolas" w:cs="Consolas"/>
+          <w:sz w:val="20"/>
+          <w:szCs w:val="20"/>
+          <w:lang w:val="en-US"/>
+        </w:rPr>
+        <w:t>org.eclipse.papyrus.uml.Class</w:t>
+      </w:r>
+      <w:proofErr w:type="spellEnd"/>
+      <w:r>
+        <w:rPr>
+          <w:rFonts w:ascii="Consolas" w:hAnsi="Consolas" w:cs="Consolas"/>
+          <w:sz w:val="20"/>
+          <w:szCs w:val="20"/>
+          <w:lang w:val="en-US"/>
+        </w:rPr>
+        <w:t>"/&gt;</w:t>
+      </w:r>
+    </w:p>
+    <w:p>
+      <w:pPr>
+        <w:autoSpaceDE w:val="0"/>
+        <w:autoSpaceDN w:val="0"/>
+        <w:adjustRightInd w:val="0"/>
+        <w:spacing w:after="0" w:line="240" w:lineRule="auto"/>
+        <w:ind w:left="0"/>
+        <w:rPr>
+          <w:rFonts w:ascii="Consolas" w:hAnsi="Consolas" w:cs="Consolas"/>
+          <w:sz w:val="20"/>
+          <w:szCs w:val="20"/>
+          <w:lang w:val="en-US"/>
+        </w:rPr>
+      </w:pPr>
+      <w:r>
+        <w:rPr>
+          <w:rFonts w:ascii="Consolas" w:hAnsi="Consolas" w:cs="Consolas"/>
+          <w:sz w:val="20"/>
+          <w:szCs w:val="20"/>
+          <w:lang w:val="en-US"/>
+        </w:rPr>
+        <w:t xml:space="preserve">  &lt;menu </w:t>
+      </w:r>
+      <w:proofErr w:type="spellStart"/>
+      <w:r>
+        <w:rPr>
+          <w:rFonts w:ascii="Consolas" w:hAnsi="Consolas" w:cs="Consolas"/>
+          <w:sz w:val="20"/>
+          <w:szCs w:val="20"/>
+          <w:lang w:val="en-US"/>
+        </w:rPr>
+        <w:t>xsi</w:t>
+      </w:r>
+      <w:proofErr w:type="gramStart"/>
+      <w:r>
+        <w:rPr>
+          <w:rFonts w:ascii="Consolas" w:hAnsi="Consolas" w:cs="Consolas"/>
+          <w:sz w:val="20"/>
+          <w:szCs w:val="20"/>
+          <w:lang w:val="en-US"/>
+        </w:rPr>
+        <w:t>:type</w:t>
+      </w:r>
+      <w:proofErr w:type="spellEnd"/>
+      <w:proofErr w:type="gramEnd"/>
+      <w:r>
+        <w:rPr>
+          <w:rFonts w:ascii="Consolas" w:hAnsi="Consolas" w:cs="Consolas"/>
+          <w:sz w:val="20"/>
+          <w:szCs w:val="20"/>
+          <w:lang w:val="en-US"/>
+        </w:rPr>
+        <w:t>="</w:t>
+      </w:r>
+      <w:proofErr w:type="spellStart"/>
+      <w:r>
+        <w:rPr>
+          <w:rFonts w:ascii="Consolas" w:hAnsi="Consolas" w:cs="Consolas"/>
+          <w:sz w:val="20"/>
+          <w:szCs w:val="20"/>
+          <w:lang w:val="en-US"/>
+        </w:rPr>
+        <w:t>ElementCreationMenuModel:Folder</w:t>
+      </w:r>
+      <w:proofErr w:type="spellEnd"/>
+      <w:r>
+        <w:rPr>
+          <w:rFonts w:ascii="Consolas" w:hAnsi="Consolas" w:cs="Consolas"/>
+          <w:sz w:val="20"/>
+          <w:szCs w:val="20"/>
+          <w:lang w:val="en-US"/>
+        </w:rPr>
+        <w:t>"</w:t>
+      </w:r>
+    </w:p>
+    <w:p>
+      <w:pPr>
+        <w:autoSpaceDE w:val="0"/>
+        <w:autoSpaceDN w:val="0"/>
+        <w:adjustRightInd w:val="0"/>
+        <w:spacing w:after="0" w:line="240" w:lineRule="auto"/>
+        <w:ind w:left="0"/>
+        <w:rPr>
+          <w:rFonts w:ascii="Consolas" w:hAnsi="Consolas" w:cs="Consolas"/>
+          <w:sz w:val="20"/>
+          <w:szCs w:val="20"/>
+          <w:lang w:val="en-US"/>
+        </w:rPr>
+      </w:pPr>
+      <w:r>
+        <w:rPr>
+          <w:rFonts w:ascii="Consolas" w:hAnsi="Consolas" w:cs="Consolas"/>
+          <w:sz w:val="20"/>
+          <w:szCs w:val="20"/>
+          <w:lang w:val="en-US"/>
+        </w:rPr>
+        <w:t xml:space="preserve">      </w:t>
+      </w:r>
+      <w:proofErr w:type="gramStart"/>
+      <w:r>
+        <w:rPr>
+          <w:rFonts w:ascii="Consolas" w:hAnsi="Consolas" w:cs="Consolas"/>
+          <w:sz w:val="20"/>
+          <w:szCs w:val="20"/>
+          <w:lang w:val="en-US"/>
+        </w:rPr>
+        <w:t>label</w:t>
+      </w:r>
+      <w:proofErr w:type="gramEnd"/>
+      <w:r>
+        <w:rPr>
+          <w:rFonts w:ascii="Consolas" w:hAnsi="Consolas" w:cs="Consolas"/>
+          <w:sz w:val="20"/>
+          <w:szCs w:val="20"/>
+          <w:lang w:val="en-US"/>
+        </w:rPr>
+        <w:t>="</w:t>
+      </w:r>
+      <w:proofErr w:type="spellStart"/>
+      <w:r>
+        <w:rPr>
+          <w:rFonts w:ascii="Consolas" w:hAnsi="Consolas" w:cs="Consolas"/>
+          <w:color w:val="FE8637" w:themeColor="accent1"/>
+          <w:sz w:val="20"/>
+          <w:szCs w:val="20"/>
+          <w:lang w:val="en-US"/>
+        </w:rPr>
+        <w:t>ElementWithFeature</w:t>
+      </w:r>
+      <w:proofErr w:type="spellEnd"/>
+      <w:r>
+        <w:rPr>
+          <w:rFonts w:ascii="Consolas" w:hAnsi="Consolas" w:cs="Consolas"/>
+          <w:sz w:val="20"/>
+          <w:szCs w:val="20"/>
+          <w:lang w:val="en-US"/>
+        </w:rPr>
+        <w:t>"&gt;</w:t>
+      </w:r>
+    </w:p>
+    <w:p>
+      <w:pPr>
+        <w:autoSpaceDE w:val="0"/>
+        <w:autoSpaceDN w:val="0"/>
+        <w:adjustRightInd w:val="0"/>
+        <w:spacing w:after="0" w:line="240" w:lineRule="auto"/>
+        <w:ind w:left="0"/>
+        <w:rPr>
+          <w:rFonts w:ascii="Consolas" w:hAnsi="Consolas" w:cs="Consolas"/>
+          <w:sz w:val="20"/>
+          <w:szCs w:val="20"/>
+          <w:lang w:val="en-US"/>
+        </w:rPr>
+      </w:pPr>
+      <w:r>
+        <w:rPr>
+          <w:rFonts w:ascii="Consolas" w:hAnsi="Consolas" w:cs="Consolas"/>
+          <w:sz w:val="20"/>
+          <w:szCs w:val="20"/>
+          <w:lang w:val="en-US"/>
+        </w:rPr>
+        <w:t xml:space="preserve">    &lt;menu </w:t>
+      </w:r>
+      <w:proofErr w:type="spellStart"/>
+      <w:r>
+        <w:rPr>
+          <w:rFonts w:ascii="Consolas" w:hAnsi="Consolas" w:cs="Consolas"/>
+          <w:sz w:val="20"/>
+          <w:szCs w:val="20"/>
+          <w:lang w:val="en-US"/>
+        </w:rPr>
+        <w:t>xsi</w:t>
+      </w:r>
+      <w:proofErr w:type="gramStart"/>
+      <w:r>
+        <w:rPr>
+          <w:rFonts w:ascii="Consolas" w:hAnsi="Consolas" w:cs="Consolas"/>
+          <w:sz w:val="20"/>
+          <w:szCs w:val="20"/>
+          <w:lang w:val="en-US"/>
+        </w:rPr>
+        <w:t>:type</w:t>
+      </w:r>
+      <w:proofErr w:type="spellEnd"/>
+      <w:proofErr w:type="gramEnd"/>
+      <w:r>
+        <w:rPr>
+          <w:rFonts w:ascii="Consolas" w:hAnsi="Consolas" w:cs="Consolas"/>
+          <w:sz w:val="20"/>
+          <w:szCs w:val="20"/>
+          <w:lang w:val="en-US"/>
+        </w:rPr>
+        <w:t>="</w:t>
+      </w:r>
+      <w:proofErr w:type="spellStart"/>
+      <w:r>
+        <w:rPr>
+          <w:rFonts w:ascii="Consolas" w:hAnsi="Consolas" w:cs="Consolas"/>
+          <w:sz w:val="20"/>
+          <w:szCs w:val="20"/>
+          <w:lang w:val="en-US"/>
+        </w:rPr>
+        <w:t>ElementCreationMenuModel:CreationMenu</w:t>
+      </w:r>
+      <w:proofErr w:type="spellEnd"/>
+      <w:r>
+        <w:rPr>
+          <w:rFonts w:ascii="Consolas" w:hAnsi="Consolas" w:cs="Consolas"/>
+          <w:sz w:val="20"/>
+          <w:szCs w:val="20"/>
+          <w:lang w:val="en-US"/>
+        </w:rPr>
+        <w:t>"</w:t>
+      </w:r>
+    </w:p>
+    <w:p>
+      <w:pPr>
+        <w:autoSpaceDE w:val="0"/>
+        <w:autoSpaceDN w:val="0"/>
+        <w:adjustRightInd w:val="0"/>
+        <w:spacing w:after="0" w:line="240" w:lineRule="auto"/>
+        <w:ind w:left="0"/>
+        <w:rPr>
+          <w:rFonts w:ascii="Consolas" w:hAnsi="Consolas" w:cs="Consolas"/>
+          <w:sz w:val="20"/>
+          <w:szCs w:val="20"/>
+          <w:lang w:val="en-US"/>
+        </w:rPr>
+      </w:pPr>
+      <w:r>
+        <w:rPr>
+          <w:rFonts w:ascii="Consolas" w:hAnsi="Consolas" w:cs="Consolas"/>
+          <w:sz w:val="20"/>
+          <w:szCs w:val="20"/>
+          <w:lang w:val="en-US"/>
+        </w:rPr>
+        <w:t xml:space="preserve">        </w:t>
+      </w:r>
+      <w:proofErr w:type="gramStart"/>
+      <w:r>
+        <w:rPr>
+          <w:rFonts w:ascii="Consolas" w:hAnsi="Consolas" w:cs="Consolas"/>
+          <w:sz w:val="20"/>
+          <w:szCs w:val="20"/>
+          <w:lang w:val="en-US"/>
+        </w:rPr>
+        <w:t>label</w:t>
+      </w:r>
+      <w:proofErr w:type="gramEnd"/>
+      <w:r>
+        <w:rPr>
+          <w:rFonts w:ascii="Consolas" w:hAnsi="Consolas" w:cs="Consolas"/>
+          <w:sz w:val="20"/>
+          <w:szCs w:val="20"/>
+          <w:lang w:val="en-US"/>
+        </w:rPr>
+        <w:t>="</w:t>
+      </w:r>
+      <w:proofErr w:type="spellStart"/>
+      <w:r>
+        <w:rPr>
+          <w:rFonts w:ascii="Consolas" w:hAnsi="Consolas" w:cs="Consolas"/>
+          <w:sz w:val="20"/>
+          <w:szCs w:val="20"/>
+          <w:lang w:val="en-US"/>
+        </w:rPr>
+        <w:t>NestedClass</w:t>
+      </w:r>
+      <w:proofErr w:type="spellEnd"/>
+      <w:r>
+        <w:rPr>
+          <w:rFonts w:ascii="Consolas" w:hAnsi="Consolas" w:cs="Consolas"/>
+          <w:sz w:val="20"/>
+          <w:szCs w:val="20"/>
+          <w:lang w:val="en-US"/>
+        </w:rPr>
+        <w:t>"</w:t>
+      </w:r>
+    </w:p>
+    <w:p>
+      <w:pPr>
+        <w:autoSpaceDE w:val="0"/>
+        <w:autoSpaceDN w:val="0"/>
+        <w:adjustRightInd w:val="0"/>
+        <w:spacing w:after="0" w:line="240" w:lineRule="auto"/>
+        <w:ind w:left="0"/>
+        <w:rPr>
+          <w:rFonts w:ascii="Consolas" w:hAnsi="Consolas" w:cs="Consolas"/>
+          <w:sz w:val="20"/>
+          <w:szCs w:val="20"/>
+          <w:lang w:val="en-US"/>
+        </w:rPr>
+      </w:pPr>
+      <w:r>
+        <w:rPr>
+          <w:rFonts w:ascii="Consolas" w:hAnsi="Consolas" w:cs="Consolas"/>
+          <w:sz w:val="20"/>
+          <w:szCs w:val="20"/>
+          <w:lang w:val="en-US"/>
+        </w:rPr>
+        <w:t xml:space="preserve">        icon="platform:/</w:t>
+      </w:r>
+      <w:r>
+        <w:rPr>
+          <w:rFonts w:ascii="Consolas" w:hAnsi="Consolas" w:cs="Consolas"/>
+          <w:color w:val="000000"/>
+          <w:sz w:val="20"/>
+          <w:szCs w:val="20"/>
+          <w:u w:val="single"/>
+          <w:lang w:val="en-US"/>
+        </w:rPr>
+        <w:t>plugin</w:t>
+      </w:r>
+      <w:r>
+        <w:rPr>
+          <w:rFonts w:ascii="Consolas" w:hAnsi="Consolas" w:cs="Consolas"/>
+          <w:sz w:val="20"/>
+          <w:szCs w:val="20"/>
+          <w:lang w:val="en-US"/>
+        </w:rPr>
+        <w:t>/org.eclipse.papyrus.infra.newchild.test/icon/M.gif"</w:t>
+      </w:r>
+    </w:p>
+    <w:p>
+      <w:pPr>
+        <w:autoSpaceDE w:val="0"/>
+        <w:autoSpaceDN w:val="0"/>
+        <w:adjustRightInd w:val="0"/>
+        <w:spacing w:after="0" w:line="240" w:lineRule="auto"/>
+        <w:ind w:left="0"/>
+        <w:rPr>
+          <w:rFonts w:ascii="Consolas" w:hAnsi="Consolas" w:cs="Consolas"/>
+          <w:sz w:val="20"/>
+          <w:szCs w:val="20"/>
+          <w:lang w:val="en-US"/>
+        </w:rPr>
+      </w:pPr>
+      <w:r>
+        <w:rPr>
+          <w:rFonts w:ascii="Consolas" w:hAnsi="Consolas" w:cs="Consolas"/>
+          <w:sz w:val="20"/>
+          <w:szCs w:val="20"/>
+          <w:lang w:val="en-US"/>
+        </w:rPr>
+        <w:t xml:space="preserve">        </w:t>
+      </w:r>
+      <w:proofErr w:type="spellStart"/>
+      <w:proofErr w:type="gramStart"/>
+      <w:r>
+        <w:rPr>
+          <w:rFonts w:ascii="Consolas" w:hAnsi="Consolas" w:cs="Consolas"/>
+          <w:sz w:val="20"/>
+          <w:szCs w:val="20"/>
+          <w:lang w:val="en-US"/>
+        </w:rPr>
+        <w:t>elementTypeIdRef</w:t>
+      </w:r>
+      <w:proofErr w:type="spellEnd"/>
+      <w:proofErr w:type="gramEnd"/>
+      <w:r>
+        <w:rPr>
+          <w:rFonts w:ascii="Consolas" w:hAnsi="Consolas" w:cs="Consolas"/>
+          <w:sz w:val="20"/>
+          <w:szCs w:val="20"/>
+          <w:lang w:val="en-US"/>
+        </w:rPr>
+        <w:t>="</w:t>
+      </w:r>
+      <w:proofErr w:type="spellStart"/>
+      <w:r>
+        <w:rPr>
+          <w:rFonts w:ascii="Consolas" w:hAnsi="Consolas" w:cs="Consolas"/>
+          <w:sz w:val="20"/>
+          <w:szCs w:val="20"/>
+          <w:lang w:val="en-US"/>
+        </w:rPr>
+        <w:t>org.eclipse.papyrus.uml.Class</w:t>
+      </w:r>
+      <w:proofErr w:type="spellEnd"/>
+      <w:r>
+        <w:rPr>
+          <w:rFonts w:ascii="Consolas" w:hAnsi="Consolas" w:cs="Consolas"/>
+          <w:sz w:val="20"/>
+          <w:szCs w:val="20"/>
+          <w:lang w:val="en-US"/>
+        </w:rPr>
+        <w:t>"</w:t>
+      </w:r>
+    </w:p>
+    <w:p>
+      <w:pPr>
+        <w:autoSpaceDE w:val="0"/>
+        <w:autoSpaceDN w:val="0"/>
+        <w:adjustRightInd w:val="0"/>
+        <w:spacing w:after="0" w:line="240" w:lineRule="auto"/>
+        <w:ind w:left="0"/>
+        <w:rPr>
+          <w:rFonts w:ascii="Consolas" w:hAnsi="Consolas" w:cs="Consolas"/>
+          <w:sz w:val="20"/>
+          <w:szCs w:val="20"/>
+          <w:lang w:val="en-US"/>
+        </w:rPr>
+      </w:pPr>
+      <w:r>
+        <w:rPr>
+          <w:rFonts w:ascii="Consolas" w:hAnsi="Consolas" w:cs="Consolas"/>
+          <w:sz w:val="20"/>
+          <w:szCs w:val="20"/>
+          <w:lang w:val="en-US"/>
+        </w:rPr>
+        <w:t xml:space="preserve">        </w:t>
+      </w:r>
+      <w:proofErr w:type="gramStart"/>
+      <w:r>
+        <w:rPr>
+          <w:rFonts w:ascii="Consolas" w:hAnsi="Consolas" w:cs="Consolas"/>
+          <w:sz w:val="20"/>
+          <w:szCs w:val="20"/>
+          <w:lang w:val="en-US"/>
+        </w:rPr>
+        <w:t>role</w:t>
+      </w:r>
+      <w:proofErr w:type="gramEnd"/>
+      <w:r>
+        <w:rPr>
+          <w:rFonts w:ascii="Consolas" w:hAnsi="Consolas" w:cs="Consolas"/>
+          <w:sz w:val="20"/>
+          <w:szCs w:val="20"/>
+          <w:lang w:val="en-US"/>
+        </w:rPr>
+        <w:t>="</w:t>
+      </w:r>
+      <w:proofErr w:type="spellStart"/>
+      <w:r>
+        <w:rPr>
+          <w:rFonts w:ascii="Consolas" w:hAnsi="Consolas" w:cs="Consolas"/>
+          <w:sz w:val="20"/>
+          <w:szCs w:val="20"/>
+          <w:lang w:val="en-US"/>
+        </w:rPr>
+        <w:t>nestedClassifier</w:t>
+      </w:r>
+      <w:proofErr w:type="spellEnd"/>
+      <w:r>
+        <w:rPr>
+          <w:rFonts w:ascii="Consolas" w:hAnsi="Consolas" w:cs="Consolas"/>
+          <w:sz w:val="20"/>
+          <w:szCs w:val="20"/>
+          <w:lang w:val="en-US"/>
+        </w:rPr>
+        <w:t>"/&gt;</w:t>
+      </w:r>
+    </w:p>
+    <w:p>
+      <w:pPr>
+        <w:autoSpaceDE w:val="0"/>
+        <w:autoSpaceDN w:val="0"/>
+        <w:adjustRightInd w:val="0"/>
+        <w:spacing w:after="0" w:line="240" w:lineRule="auto"/>
+        <w:ind w:left="0"/>
+        <w:rPr>
+          <w:rFonts w:ascii="Consolas" w:hAnsi="Consolas" w:cs="Consolas"/>
+          <w:sz w:val="20"/>
+          <w:szCs w:val="20"/>
+          <w:lang w:val="en-US"/>
+        </w:rPr>
+      </w:pPr>
+      <w:r>
+        <w:rPr>
+          <w:rFonts w:ascii="Consolas" w:hAnsi="Consolas" w:cs="Consolas"/>
+          <w:sz w:val="20"/>
+          <w:szCs w:val="20"/>
+          <w:lang w:val="en-US"/>
+        </w:rPr>
+        <w:t xml:space="preserve">    &lt;menu </w:t>
+      </w:r>
+      <w:proofErr w:type="spellStart"/>
+      <w:r>
+        <w:rPr>
+          <w:rFonts w:ascii="Consolas" w:hAnsi="Consolas" w:cs="Consolas"/>
+          <w:sz w:val="20"/>
+          <w:szCs w:val="20"/>
+          <w:lang w:val="en-US"/>
+        </w:rPr>
+        <w:t>xsi</w:t>
+      </w:r>
+      <w:proofErr w:type="gramStart"/>
+      <w:r>
+        <w:rPr>
+          <w:rFonts w:ascii="Consolas" w:hAnsi="Consolas" w:cs="Consolas"/>
+          <w:sz w:val="20"/>
+          <w:szCs w:val="20"/>
+          <w:lang w:val="en-US"/>
+        </w:rPr>
+        <w:t>:type</w:t>
+      </w:r>
+      <w:proofErr w:type="spellEnd"/>
+      <w:proofErr w:type="gramEnd"/>
+      <w:r>
+        <w:rPr>
+          <w:rFonts w:ascii="Consolas" w:hAnsi="Consolas" w:cs="Consolas"/>
+          <w:sz w:val="20"/>
+          <w:szCs w:val="20"/>
+          <w:lang w:val="en-US"/>
+        </w:rPr>
+        <w:t>="</w:t>
+      </w:r>
+      <w:proofErr w:type="spellStart"/>
+      <w:r>
+        <w:rPr>
+          <w:rFonts w:ascii="Consolas" w:hAnsi="Consolas" w:cs="Consolas"/>
+          <w:sz w:val="20"/>
+          <w:szCs w:val="20"/>
+          <w:lang w:val="en-US"/>
+        </w:rPr>
+        <w:t>ElementCreationMenuModel:CreationMenu</w:t>
+      </w:r>
+      <w:proofErr w:type="spellEnd"/>
+      <w:r>
+        <w:rPr>
+          <w:rFonts w:ascii="Consolas" w:hAnsi="Consolas" w:cs="Consolas"/>
+          <w:sz w:val="20"/>
+          <w:szCs w:val="20"/>
+          <w:lang w:val="en-US"/>
+        </w:rPr>
+        <w:t>"</w:t>
+      </w:r>
+    </w:p>
+    <w:p>
+      <w:pPr>
+        <w:autoSpaceDE w:val="0"/>
+        <w:autoSpaceDN w:val="0"/>
+        <w:adjustRightInd w:val="0"/>
+        <w:spacing w:after="0" w:line="240" w:lineRule="auto"/>
+        <w:ind w:left="0"/>
+        <w:rPr>
+          <w:rFonts w:ascii="Consolas" w:hAnsi="Consolas" w:cs="Consolas"/>
+          <w:sz w:val="20"/>
+          <w:szCs w:val="20"/>
+          <w:lang w:val="en-US"/>
+        </w:rPr>
+      </w:pPr>
+      <w:r>
+        <w:rPr>
+          <w:rFonts w:ascii="Consolas" w:hAnsi="Consolas" w:cs="Consolas"/>
+          <w:sz w:val="20"/>
+          <w:szCs w:val="20"/>
+          <w:lang w:val="en-US"/>
+        </w:rPr>
+        <w:t xml:space="preserve">        </w:t>
+      </w:r>
+      <w:proofErr w:type="gramStart"/>
+      <w:r>
+        <w:rPr>
+          <w:rFonts w:ascii="Consolas" w:hAnsi="Consolas" w:cs="Consolas"/>
+          <w:sz w:val="20"/>
+          <w:szCs w:val="20"/>
+          <w:lang w:val="en-US"/>
+        </w:rPr>
+        <w:t>label</w:t>
+      </w:r>
+      <w:proofErr w:type="gramEnd"/>
+      <w:r>
+        <w:rPr>
+          <w:rFonts w:ascii="Consolas" w:hAnsi="Consolas" w:cs="Consolas"/>
+          <w:sz w:val="20"/>
+          <w:szCs w:val="20"/>
+          <w:lang w:val="en-US"/>
+        </w:rPr>
+        <w:t>="Integer"</w:t>
+      </w:r>
+    </w:p>
+    <w:p>
+      <w:pPr>
+        <w:autoSpaceDE w:val="0"/>
+        <w:autoSpaceDN w:val="0"/>
+        <w:adjustRightInd w:val="0"/>
+        <w:spacing w:after="0" w:line="240" w:lineRule="auto"/>
+        <w:ind w:left="0"/>
+        <w:rPr>
+          <w:rFonts w:ascii="Consolas" w:hAnsi="Consolas" w:cs="Consolas"/>
+          <w:sz w:val="20"/>
+          <w:szCs w:val="20"/>
+          <w:lang w:val="en-US"/>
+        </w:rPr>
+      </w:pPr>
+      <w:r>
+        <w:rPr>
+          <w:rFonts w:ascii="Consolas" w:hAnsi="Consolas" w:cs="Consolas"/>
+          <w:sz w:val="20"/>
+          <w:szCs w:val="20"/>
+          <w:lang w:val="en-US"/>
+        </w:rPr>
+        <w:t xml:space="preserve">        </w:t>
+      </w:r>
+      <w:proofErr w:type="spellStart"/>
+      <w:r>
+        <w:rPr>
+          <w:rFonts w:ascii="Consolas" w:hAnsi="Consolas" w:cs="Consolas"/>
+          <w:sz w:val="20"/>
+          <w:szCs w:val="20"/>
+          <w:lang w:val="en-US"/>
+        </w:rPr>
+        <w:t>elementTypeIdRef</w:t>
+      </w:r>
+      <w:proofErr w:type="spellEnd"/>
+      <w:r>
+        <w:rPr>
+          <w:rFonts w:ascii="Consolas" w:hAnsi="Consolas" w:cs="Consolas"/>
+          <w:sz w:val="20"/>
+          <w:szCs w:val="20"/>
+          <w:lang w:val="en-US"/>
+        </w:rPr>
+        <w:t>="</w:t>
+      </w:r>
+      <w:proofErr w:type="spellStart"/>
+      <w:r>
+        <w:rPr>
+          <w:rFonts w:ascii="Consolas" w:hAnsi="Consolas" w:cs="Consolas"/>
+          <w:sz w:val="20"/>
+          <w:szCs w:val="20"/>
+          <w:lang w:val="en-US"/>
+        </w:rPr>
+        <w:t>org.eclipse.papyrus.uml.LiteralInteger</w:t>
+      </w:r>
+      <w:proofErr w:type="spellEnd"/>
+      <w:r>
+        <w:rPr>
+          <w:rFonts w:ascii="Consolas" w:hAnsi="Consolas" w:cs="Consolas"/>
+          <w:sz w:val="20"/>
+          <w:szCs w:val="20"/>
+          <w:lang w:val="en-US"/>
+        </w:rPr>
+        <w:t>"/&gt;</w:t>
+      </w:r>
+    </w:p>
+    <w:p>
+      <w:pPr>
+        <w:autoSpaceDE w:val="0"/>
+        <w:autoSpaceDN w:val="0"/>
+        <w:adjustRightInd w:val="0"/>
+        <w:spacing w:after="0" w:line="240" w:lineRule="auto"/>
+        <w:ind w:left="0"/>
+        <w:rPr>
+          <w:rFonts w:ascii="Consolas" w:hAnsi="Consolas" w:cs="Consolas"/>
+          <w:sz w:val="20"/>
+          <w:szCs w:val="20"/>
+          <w:lang w:val="en-US"/>
+        </w:rPr>
+      </w:pPr>
+      <w:r>
+        <w:rPr>
+          <w:rFonts w:ascii="Consolas" w:hAnsi="Consolas" w:cs="Consolas"/>
+          <w:sz w:val="20"/>
+          <w:szCs w:val="20"/>
+          <w:lang w:val="en-US"/>
+        </w:rPr>
+        <w:t xml:space="preserve">    &lt;menu </w:t>
+      </w:r>
+      <w:proofErr w:type="spellStart"/>
+      <w:r>
+        <w:rPr>
+          <w:rFonts w:ascii="Consolas" w:hAnsi="Consolas" w:cs="Consolas"/>
+          <w:sz w:val="20"/>
+          <w:szCs w:val="20"/>
+          <w:lang w:val="en-US"/>
+        </w:rPr>
+        <w:t>xsi</w:t>
+      </w:r>
+      <w:proofErr w:type="gramStart"/>
+      <w:r>
+        <w:rPr>
+          <w:rFonts w:ascii="Consolas" w:hAnsi="Consolas" w:cs="Consolas"/>
+          <w:sz w:val="20"/>
+          <w:szCs w:val="20"/>
+          <w:lang w:val="en-US"/>
+        </w:rPr>
+        <w:t>:type</w:t>
+      </w:r>
+      <w:proofErr w:type="spellEnd"/>
+      <w:proofErr w:type="gramEnd"/>
+      <w:r>
+        <w:rPr>
+          <w:rFonts w:ascii="Consolas" w:hAnsi="Consolas" w:cs="Consolas"/>
+          <w:sz w:val="20"/>
+          <w:szCs w:val="20"/>
+          <w:lang w:val="en-US"/>
+        </w:rPr>
+        <w:t>="</w:t>
+      </w:r>
+      <w:proofErr w:type="spellStart"/>
+      <w:r>
+        <w:rPr>
+          <w:rFonts w:ascii="Consolas" w:hAnsi="Consolas" w:cs="Consolas"/>
+          <w:sz w:val="20"/>
+          <w:szCs w:val="20"/>
+          <w:lang w:val="en-US"/>
+        </w:rPr>
+        <w:t>ElementCreationMenuModel:CreationMenu</w:t>
+      </w:r>
+      <w:proofErr w:type="spellEnd"/>
+      <w:r>
+        <w:rPr>
+          <w:rFonts w:ascii="Consolas" w:hAnsi="Consolas" w:cs="Consolas"/>
+          <w:sz w:val="20"/>
+          <w:szCs w:val="20"/>
+          <w:lang w:val="en-US"/>
+        </w:rPr>
+        <w:t>"</w:t>
+      </w:r>
+    </w:p>
+    <w:p>
+      <w:pPr>
+        <w:autoSpaceDE w:val="0"/>
+        <w:autoSpaceDN w:val="0"/>
+        <w:adjustRightInd w:val="0"/>
+        <w:spacing w:after="0" w:line="240" w:lineRule="auto"/>
+        <w:ind w:left="0"/>
+        <w:rPr>
+          <w:rFonts w:ascii="Consolas" w:hAnsi="Consolas" w:cs="Consolas"/>
+          <w:sz w:val="20"/>
+          <w:szCs w:val="20"/>
+          <w:lang w:val="en-US"/>
+        </w:rPr>
+      </w:pPr>
+      <w:r>
+        <w:rPr>
+          <w:rFonts w:ascii="Consolas" w:hAnsi="Consolas" w:cs="Consolas"/>
+          <w:sz w:val="20"/>
+          <w:szCs w:val="20"/>
+          <w:lang w:val="en-US"/>
+        </w:rPr>
+        <w:t xml:space="preserve">        </w:t>
+      </w:r>
+      <w:proofErr w:type="gramStart"/>
+      <w:r>
+        <w:rPr>
+          <w:rFonts w:ascii="Consolas" w:hAnsi="Consolas" w:cs="Consolas"/>
+          <w:sz w:val="20"/>
+          <w:szCs w:val="20"/>
+          <w:lang w:val="en-US"/>
+        </w:rPr>
+        <w:t>label</w:t>
+      </w:r>
+      <w:proofErr w:type="gramEnd"/>
+      <w:r>
+        <w:rPr>
+          <w:rFonts w:ascii="Consolas" w:hAnsi="Consolas" w:cs="Consolas"/>
+          <w:sz w:val="20"/>
+          <w:szCs w:val="20"/>
+          <w:lang w:val="en-US"/>
+        </w:rPr>
+        <w:t>="</w:t>
+      </w:r>
+      <w:proofErr w:type="spellStart"/>
+      <w:r>
+        <w:rPr>
+          <w:rFonts w:ascii="Consolas" w:hAnsi="Consolas" w:cs="Consolas"/>
+          <w:color w:val="FE8637" w:themeColor="accent1"/>
+          <w:sz w:val="20"/>
+          <w:szCs w:val="20"/>
+          <w:lang w:val="en-US"/>
+        </w:rPr>
+        <w:t>MyActivity</w:t>
+      </w:r>
+      <w:proofErr w:type="spellEnd"/>
+      <w:r>
+        <w:rPr>
+          <w:rFonts w:ascii="Consolas" w:hAnsi="Consolas" w:cs="Consolas"/>
+          <w:color w:val="FE8637" w:themeColor="accent1"/>
+          <w:sz w:val="20"/>
+          <w:szCs w:val="20"/>
+          <w:lang w:val="en-US"/>
+        </w:rPr>
+        <w:t>"</w:t>
+      </w:r>
+      <w:r>
+        <w:rPr>
+          <w:rFonts w:ascii="Consolas" w:hAnsi="Consolas" w:cs="Consolas"/>
+          <w:color w:val="00B0F0"/>
+          <w:sz w:val="20"/>
+          <w:szCs w:val="20"/>
+          <w:lang w:val="en-US"/>
+        </w:rPr>
+        <w:t>&lt;</w:t>
+      </w:r>
+      <w:bookmarkStart w:id="11" w:name="_GoBack"/>
+      <w:r>
+        <w:rPr>
+          <w:rFonts w:ascii="Consolas" w:hAnsi="Consolas" w:cs="Consolas"/>
+          <w:color w:val="00B0F0"/>
+          <w:sz w:val="20"/>
+          <w:szCs w:val="20"/>
+          <w:lang w:val="en-US"/>
+        </w:rPr>
+        <w:t>!--display role--&gt;</w:t>
       </w:r>
       <w:bookmarkEnd w:id="11"/>
     </w:p>
     <w:p>
       <w:pPr>
-        <w:rPr>
-          <w:lang w:val="en-US"/>
-        </w:rPr>
-      </w:pPr>
+        <w:autoSpaceDE w:val="0"/>
+        <w:autoSpaceDN w:val="0"/>
+        <w:adjustRightInd w:val="0"/>
+        <w:spacing w:after="0" w:line="240" w:lineRule="auto"/>
+        <w:ind w:left="0"/>
+        <w:rPr>
+          <w:rFonts w:ascii="Consolas" w:hAnsi="Consolas" w:cs="Consolas"/>
+          <w:sz w:val="20"/>
+          <w:szCs w:val="20"/>
+          <w:lang w:val="en-US"/>
+        </w:rPr>
+      </w:pPr>
+      <w:r>
+        <w:rPr>
+          <w:rFonts w:ascii="Consolas" w:hAnsi="Consolas" w:cs="Consolas"/>
+          <w:sz w:val="20"/>
+          <w:szCs w:val="20"/>
+          <w:lang w:val="en-US"/>
+        </w:rPr>
+        <w:t xml:space="preserve">        icon="platform:/</w:t>
+      </w:r>
+      <w:r>
+        <w:rPr>
+          <w:rFonts w:ascii="Consolas" w:hAnsi="Consolas" w:cs="Consolas"/>
+          <w:color w:val="000000"/>
+          <w:sz w:val="20"/>
+          <w:szCs w:val="20"/>
+          <w:u w:val="single"/>
+          <w:lang w:val="en-US"/>
+        </w:rPr>
+        <w:t>plugin</w:t>
+      </w:r>
+      <w:r>
+        <w:rPr>
+          <w:rFonts w:ascii="Consolas" w:hAnsi="Consolas" w:cs="Consolas"/>
+          <w:sz w:val="20"/>
+          <w:szCs w:val="20"/>
+          <w:lang w:val="en-US"/>
+        </w:rPr>
+        <w:t>/org.eclipse.papyrus.infra.newchild.test/icon/O.gif"</w:t>
+      </w:r>
+    </w:p>
+    <w:p>
+      <w:pPr>
+        <w:autoSpaceDE w:val="0"/>
+        <w:autoSpaceDN w:val="0"/>
+        <w:adjustRightInd w:val="0"/>
+        <w:spacing w:after="0" w:line="240" w:lineRule="auto"/>
+        <w:ind w:left="0"/>
+        <w:rPr>
+          <w:rFonts w:ascii="Consolas" w:hAnsi="Consolas" w:cs="Consolas"/>
+          <w:color w:val="00B0F0"/>
+          <w:sz w:val="20"/>
+          <w:szCs w:val="20"/>
+          <w:lang w:val="en-US"/>
+        </w:rPr>
+      </w:pPr>
+      <w:r>
+        <w:rPr>
+          <w:rFonts w:ascii="Consolas" w:hAnsi="Consolas" w:cs="Consolas"/>
+          <w:sz w:val="20"/>
+          <w:szCs w:val="20"/>
+          <w:lang w:val="en-US"/>
+        </w:rPr>
+        <w:t xml:space="preserve">        </w:t>
+      </w:r>
       <w:proofErr w:type="spellStart"/>
       <w:r>
         <w:rPr>
-          <w:lang w:val="en-US"/>
-        </w:rPr>
-        <w:t>ElementType</w:t>
+          <w:rFonts w:ascii="Consolas" w:hAnsi="Consolas" w:cs="Consolas"/>
+          <w:sz w:val="20"/>
+          <w:szCs w:val="20"/>
+          <w:lang w:val="en-US"/>
+        </w:rPr>
+        <w:t>elementTypeIdRef</w:t>
       </w:r>
       <w:proofErr w:type="spellEnd"/>
       <w:r>
         <w:rPr>
-          <w:lang w:val="en-US"/>
-        </w:rPr>
-        <w:t xml:space="preserve"> can be an ID or a </w:t>
+          <w:rFonts w:ascii="Consolas" w:hAnsi="Consolas" w:cs="Consolas"/>
+          <w:sz w:val="20"/>
+          <w:szCs w:val="20"/>
+          <w:lang w:val="en-US"/>
+        </w:rPr>
+        <w:t>="</w:t>
       </w:r>
       <w:proofErr w:type="spellStart"/>
       <w:r>
         <w:rPr>
-          <w:lang w:val="en-US"/>
-        </w:rPr>
-        <w:t>referenceto</w:t>
+          <w:rFonts w:ascii="Consolas" w:hAnsi="Consolas" w:cs="Consolas"/>
+          <w:color w:val="FE8637" w:themeColor="accent1"/>
+          <w:sz w:val="20"/>
+          <w:szCs w:val="20"/>
+          <w:lang w:val="en-US"/>
+        </w:rPr>
+        <w:t>org.eclipse.papyrus.uml.Activity</w:t>
       </w:r>
       <w:proofErr w:type="spellEnd"/>
       <w:r>
         <w:rPr>
-          <w:lang w:val="en-US"/>
-        </w:rPr>
-        <w:t xml:space="preserve"> the element Type</w:t>
+          <w:rFonts w:ascii="Consolas" w:hAnsi="Consolas" w:cs="Consolas"/>
+          <w:color w:val="00B0F0"/>
+          <w:sz w:val="20"/>
+          <w:szCs w:val="20"/>
+          <w:lang w:val="en-US"/>
+        </w:rPr>
+        <w:t>"/&gt;</w:t>
+      </w:r>
+      <w:r>
+        <w:rPr>
+          <w:rFonts w:ascii="Consolas" w:hAnsi="Consolas" w:cs="Consolas"/>
+          <w:color w:val="00B0F0"/>
+          <w:sz w:val="20"/>
+          <w:szCs w:val="20"/>
+          <w:lang w:val="en-US"/>
+        </w:rPr>
+        <w:t>&lt;!--defined element type--&gt;</w:t>
+      </w:r>
+    </w:p>
+    <w:p>
+      <w:pPr>
+        <w:autoSpaceDE w:val="0"/>
+        <w:autoSpaceDN w:val="0"/>
+        <w:adjustRightInd w:val="0"/>
+        <w:spacing w:after="0" w:line="240" w:lineRule="auto"/>
+        <w:ind w:left="0"/>
+        <w:rPr>
+          <w:rFonts w:ascii="Consolas" w:hAnsi="Consolas" w:cs="Consolas"/>
+          <w:sz w:val="20"/>
+          <w:szCs w:val="20"/>
+        </w:rPr>
+      </w:pPr>
+      <w:r>
+        <w:rPr>
+          <w:rFonts w:ascii="Consolas" w:hAnsi="Consolas" w:cs="Consolas"/>
+          <w:sz w:val="20"/>
+          <w:szCs w:val="20"/>
+          <w:lang w:val="en-US"/>
+        </w:rPr>
+        <w:t xml:space="preserve">  </w:t>
+      </w:r>
+      <w:r>
+        <w:rPr>
+          <w:rFonts w:ascii="Consolas" w:hAnsi="Consolas" w:cs="Consolas"/>
+          <w:sz w:val="20"/>
+          <w:szCs w:val="20"/>
+        </w:rPr>
+        <w:t>&lt;/</w:t>
+      </w:r>
+      <w:proofErr w:type="gramStart"/>
+      <w:r>
+        <w:rPr>
+          <w:rFonts w:ascii="Consolas" w:hAnsi="Consolas" w:cs="Consolas"/>
+          <w:sz w:val="20"/>
+          <w:szCs w:val="20"/>
+        </w:rPr>
+        <w:t>menu</w:t>
+      </w:r>
+      <w:proofErr w:type="gramEnd"/>
+      <w:r>
+        <w:rPr>
+          <w:rFonts w:ascii="Consolas" w:hAnsi="Consolas" w:cs="Consolas"/>
+          <w:sz w:val="20"/>
+          <w:szCs w:val="20"/>
+        </w:rPr>
+        <w:t>&gt;</w:t>
+      </w:r>
+    </w:p>
+    <w:p>
+      <w:pPr>
+        <w:autoSpaceDE w:val="0"/>
+        <w:autoSpaceDN w:val="0"/>
+        <w:adjustRightInd w:val="0"/>
+        <w:spacing w:after="0" w:line="240" w:lineRule="auto"/>
+        <w:ind w:left="0"/>
+        <w:rPr>
+          <w:rFonts w:ascii="Consolas" w:hAnsi="Consolas" w:cs="Consolas"/>
+          <w:sz w:val="20"/>
+          <w:szCs w:val="20"/>
+        </w:rPr>
+      </w:pPr>
+      <w:r>
+        <w:rPr>
+          <w:rFonts w:ascii="Consolas" w:hAnsi="Consolas" w:cs="Consolas"/>
+          <w:sz w:val="20"/>
+          <w:szCs w:val="20"/>
+        </w:rPr>
+        <w:t>&lt;/</w:t>
+      </w:r>
+      <w:proofErr w:type="spellStart"/>
+      <w:r>
+        <w:rPr>
+          <w:rFonts w:ascii="Consolas" w:hAnsi="Consolas" w:cs="Consolas"/>
+          <w:sz w:val="20"/>
+          <w:szCs w:val="20"/>
+        </w:rPr>
+        <w:t>ElementCreationMenuModel:Folder</w:t>
+      </w:r>
+      <w:proofErr w:type="spellEnd"/>
+      <w:r>
+        <w:rPr>
+          <w:rFonts w:ascii="Consolas" w:hAnsi="Consolas" w:cs="Consolas"/>
+          <w:sz w:val="20"/>
+          <w:szCs w:val="20"/>
+        </w:rPr>
+        <w:t>&gt;</w:t>
+      </w:r>
+    </w:p>
+    <w:p>
+      <w:pPr>
+        <w:rPr>
+          <w:lang w:val="en-US"/>
+        </w:rPr>
+      </w:pPr>
+    </w:p>
+    <w:p>
+      <w:pPr>
+        <w:rPr>
+          <w:lang w:val="en-US"/>
+        </w:rPr>
+      </w:pPr>
+      <w:r>
+        <w:rPr>
+          <w:noProof/>
+          <w:lang w:eastAsia="fr-FR"/>
+        </w:rPr>
+        <w:drawing>
+          <wp:inline distT="0" distB="0" distL="0" distR="0" wp14:anchorId="60EEE269" wp14:editId="49B86638">
+            <wp:extent cx="5760720" cy="1872265"/>
+            <wp:effectExtent l="0" t="0" r="0" b="0"/>
+            <wp:docPr id="5" name="Image 5"/>
+            <wp:cNvGraphicFramePr>
+              <a:graphicFrameLocks xmlns:a="http://schemas.openxmlformats.org/drawingml/2006/main" noChangeAspect="1"/>
+            </wp:cNvGraphicFramePr>
+            <a:graphic xmlns:a="http://schemas.openxmlformats.org/drawingml/2006/main">
+              <a:graphicData uri="http://schemas.openxmlformats.org/drawingml/2006/picture">
+                <pic:pic xmlns:pic="http://schemas.openxmlformats.org/drawingml/2006/picture">
+                  <pic:nvPicPr>
+                    <pic:cNvPr id="0" name=""/>
+                    <pic:cNvPicPr/>
+                  </pic:nvPicPr>
+                  <pic:blipFill>
+                    <a:blip r:embed="rId12"/>
+                    <a:stretch>
+                      <a:fillRect/>
+                    </a:stretch>
+                  </pic:blipFill>
+                  <pic:spPr>
+                    <a:xfrm>
+                      <a:off x="0" y="0"/>
+                      <a:ext cx="5760720" cy="1872265"/>
+                    </a:xfrm>
+                    <a:prstGeom prst="rect">
+                      <a:avLst/>
+                    </a:prstGeom>
+                  </pic:spPr>
+                </pic:pic>
+              </a:graphicData>
+            </a:graphic>
+          </wp:inline>
+        </w:drawing>
       </w:r>
     </w:p>
     <w:p>
@@ -2693,6 +5870,119 @@
     </w:lvl>
   </w:abstractNum>
   <w:abstractNum w:abstractNumId="2">
+    <w:nsid w:val="0A3A0C07"/>
+    <w:multiLevelType w:val="hybridMultilevel"/>
+    <w:tmpl w:val="27764CB4"/>
+    <w:lvl w:ilvl="0" w:tplc="040C0003">
+      <w:start w:val="1"/>
+      <w:numFmt w:val="bullet"/>
+      <w:lvlText w:val="o"/>
+      <w:lvlJc w:val="left"/>
+      <w:pPr>
+        <w:ind w:left="1776" w:hanging="360"/>
+      </w:pPr>
+      <w:rPr>
+        <w:rFonts w:ascii="Courier New" w:hAnsi="Courier New" w:cs="Courier New" w:hint="default"/>
+      </w:rPr>
+    </w:lvl>
+    <w:lvl w:ilvl="1" w:tplc="040C0003" w:tentative="1">
+      <w:start w:val="1"/>
+      <w:numFmt w:val="bullet"/>
+      <w:lvlText w:val="o"/>
+      <w:lvlJc w:val="left"/>
+      <w:pPr>
+        <w:ind w:left="2496" w:hanging="360"/>
+      </w:pPr>
+      <w:rPr>
+        <w:rFonts w:ascii="Courier New" w:hAnsi="Courier New" w:cs="Courier New" w:hint="default"/>
+      </w:rPr>
+    </w:lvl>
+    <w:lvl w:ilvl="2" w:tplc="040C0005" w:tentative="1">
+      <w:start w:val="1"/>
+      <w:numFmt w:val="bullet"/>
+      <w:lvlText w:val=""/>
+      <w:lvlJc w:val="left"/>
+      <w:pPr>
+        <w:ind w:left="3216" w:hanging="360"/>
+      </w:pPr>
+      <w:rPr>
+        <w:rFonts w:ascii="Wingdings" w:hAnsi="Wingdings" w:hint="default"/>
+      </w:rPr>
+    </w:lvl>
+    <w:lvl w:ilvl="3" w:tplc="040C0001" w:tentative="1">
+      <w:start w:val="1"/>
+      <w:numFmt w:val="bullet"/>
+      <w:lvlText w:val=""/>
+      <w:lvlJc w:val="left"/>
+      <w:pPr>
+        <w:ind w:left="3936" w:hanging="360"/>
+      </w:pPr>
+      <w:rPr>
+        <w:rFonts w:ascii="Symbol" w:hAnsi="Symbol" w:hint="default"/>
+      </w:rPr>
+    </w:lvl>
+    <w:lvl w:ilvl="4" w:tplc="040C0003" w:tentative="1">
+      <w:start w:val="1"/>
+      <w:numFmt w:val="bullet"/>
+      <w:lvlText w:val="o"/>
+      <w:lvlJc w:val="left"/>
+      <w:pPr>
+        <w:ind w:left="4656" w:hanging="360"/>
+      </w:pPr>
+      <w:rPr>
+        <w:rFonts w:ascii="Courier New" w:hAnsi="Courier New" w:cs="Courier New" w:hint="default"/>
+      </w:rPr>
+    </w:lvl>
+    <w:lvl w:ilvl="5" w:tplc="040C0005" w:tentative="1">
+      <w:start w:val="1"/>
+      <w:numFmt w:val="bullet"/>
+      <w:lvlText w:val=""/>
+      <w:lvlJc w:val="left"/>
+      <w:pPr>
+        <w:ind w:left="5376" w:hanging="360"/>
+      </w:pPr>
+      <w:rPr>
+        <w:rFonts w:ascii="Wingdings" w:hAnsi="Wingdings" w:hint="default"/>
+      </w:rPr>
+    </w:lvl>
+    <w:lvl w:ilvl="6" w:tplc="040C0001" w:tentative="1">
+      <w:start w:val="1"/>
+      <w:numFmt w:val="bullet"/>
+      <w:lvlText w:val=""/>
+      <w:lvlJc w:val="left"/>
+      <w:pPr>
+        <w:ind w:left="6096" w:hanging="360"/>
+      </w:pPr>
+      <w:rPr>
+        <w:rFonts w:ascii="Symbol" w:hAnsi="Symbol" w:hint="default"/>
+      </w:rPr>
+    </w:lvl>
+    <w:lvl w:ilvl="7" w:tplc="040C0003" w:tentative="1">
+      <w:start w:val="1"/>
+      <w:numFmt w:val="bullet"/>
+      <w:lvlText w:val="o"/>
+      <w:lvlJc w:val="left"/>
+      <w:pPr>
+        <w:ind w:left="6816" w:hanging="360"/>
+      </w:pPr>
+      <w:rPr>
+        <w:rFonts w:ascii="Courier New" w:hAnsi="Courier New" w:cs="Courier New" w:hint="default"/>
+      </w:rPr>
+    </w:lvl>
+    <w:lvl w:ilvl="8" w:tplc="040C0005" w:tentative="1">
+      <w:start w:val="1"/>
+      <w:numFmt w:val="bullet"/>
+      <w:lvlText w:val=""/>
+      <w:lvlJc w:val="left"/>
+      <w:pPr>
+        <w:ind w:left="7536" w:hanging="360"/>
+      </w:pPr>
+      <w:rPr>
+        <w:rFonts w:ascii="Wingdings" w:hAnsi="Wingdings" w:hint="default"/>
+      </w:rPr>
+    </w:lvl>
+  </w:abstractNum>
+  <w:abstractNum w:abstractNumId="3">
     <w:nsid w:val="14523D31"/>
     <w:multiLevelType w:val="hybridMultilevel"/>
     <w:tmpl w:val="ABE63EAC"/>
@@ -2805,7 +6095,7 @@
       </w:rPr>
     </w:lvl>
   </w:abstractNum>
-  <w:abstractNum w:abstractNumId="3">
+  <w:abstractNum w:abstractNumId="4">
     <w:nsid w:val="15A9331F"/>
     <w:multiLevelType w:val="hybridMultilevel"/>
     <w:tmpl w:val="B3462614"/>
@@ -2918,7 +6208,7 @@
       </w:rPr>
     </w:lvl>
   </w:abstractNum>
-  <w:abstractNum w:abstractNumId="4">
+  <w:abstractNum w:abstractNumId="5">
     <w:nsid w:val="1BA12820"/>
     <w:multiLevelType w:val="multilevel"/>
     <w:tmpl w:val="7DE666B8"/>
@@ -3037,7 +6327,7 @@
       </w:rPr>
     </w:lvl>
   </w:abstractNum>
-  <w:abstractNum w:abstractNumId="5">
+  <w:abstractNum w:abstractNumId="6">
     <w:nsid w:val="20244F1E"/>
     <w:multiLevelType w:val="multilevel"/>
     <w:tmpl w:val="FCB8E618"/>
@@ -3150,7 +6440,120 @@
       </w:rPr>
     </w:lvl>
   </w:abstractNum>
-  <w:abstractNum w:abstractNumId="6">
+  <w:abstractNum w:abstractNumId="7">
+    <w:nsid w:val="29EC05BE"/>
+    <w:multiLevelType w:val="hybridMultilevel"/>
+    <w:tmpl w:val="E9700012"/>
+    <w:lvl w:ilvl="0" w:tplc="040C0003">
+      <w:start w:val="1"/>
+      <w:numFmt w:val="bullet"/>
+      <w:lvlText w:val="o"/>
+      <w:lvlJc w:val="left"/>
+      <w:pPr>
+        <w:ind w:left="1776" w:hanging="360"/>
+      </w:pPr>
+      <w:rPr>
+        <w:rFonts w:ascii="Courier New" w:hAnsi="Courier New" w:cs="Courier New" w:hint="default"/>
+      </w:rPr>
+    </w:lvl>
+    <w:lvl w:ilvl="1" w:tplc="040C0003" w:tentative="1">
+      <w:start w:val="1"/>
+      <w:numFmt w:val="bullet"/>
+      <w:lvlText w:val="o"/>
+      <w:lvlJc w:val="left"/>
+      <w:pPr>
+        <w:ind w:left="2496" w:hanging="360"/>
+      </w:pPr>
+      <w:rPr>
+        <w:rFonts w:ascii="Courier New" w:hAnsi="Courier New" w:cs="Courier New" w:hint="default"/>
+      </w:rPr>
+    </w:lvl>
+    <w:lvl w:ilvl="2" w:tplc="040C0005" w:tentative="1">
+      <w:start w:val="1"/>
+      <w:numFmt w:val="bullet"/>
+      <w:lvlText w:val=""/>
+      <w:lvlJc w:val="left"/>
+      <w:pPr>
+        <w:ind w:left="3216" w:hanging="360"/>
+      </w:pPr>
+      <w:rPr>
+        <w:rFonts w:ascii="Wingdings" w:hAnsi="Wingdings" w:hint="default"/>
+      </w:rPr>
+    </w:lvl>
+    <w:lvl w:ilvl="3" w:tplc="040C0001" w:tentative="1">
+      <w:start w:val="1"/>
+      <w:numFmt w:val="bullet"/>
+      <w:lvlText w:val=""/>
+      <w:lvlJc w:val="left"/>
+      <w:pPr>
+        <w:ind w:left="3936" w:hanging="360"/>
+      </w:pPr>
+      <w:rPr>
+        <w:rFonts w:ascii="Symbol" w:hAnsi="Symbol" w:hint="default"/>
+      </w:rPr>
+    </w:lvl>
+    <w:lvl w:ilvl="4" w:tplc="040C0003" w:tentative="1">
+      <w:start w:val="1"/>
+      <w:numFmt w:val="bullet"/>
+      <w:lvlText w:val="o"/>
+      <w:lvlJc w:val="left"/>
+      <w:pPr>
+        <w:ind w:left="4656" w:hanging="360"/>
+      </w:pPr>
+      <w:rPr>
+        <w:rFonts w:ascii="Courier New" w:hAnsi="Courier New" w:cs="Courier New" w:hint="default"/>
+      </w:rPr>
+    </w:lvl>
+    <w:lvl w:ilvl="5" w:tplc="040C0005" w:tentative="1">
+      <w:start w:val="1"/>
+      <w:numFmt w:val="bullet"/>
+      <w:lvlText w:val=""/>
+      <w:lvlJc w:val="left"/>
+      <w:pPr>
+        <w:ind w:left="5376" w:hanging="360"/>
+      </w:pPr>
+      <w:rPr>
+        <w:rFonts w:ascii="Wingdings" w:hAnsi="Wingdings" w:hint="default"/>
+      </w:rPr>
+    </w:lvl>
+    <w:lvl w:ilvl="6" w:tplc="040C0001" w:tentative="1">
+      <w:start w:val="1"/>
+      <w:numFmt w:val="bullet"/>
+      <w:lvlText w:val=""/>
+      <w:lvlJc w:val="left"/>
+      <w:pPr>
+        <w:ind w:left="6096" w:hanging="360"/>
+      </w:pPr>
+      <w:rPr>
+        <w:rFonts w:ascii="Symbol" w:hAnsi="Symbol" w:hint="default"/>
+      </w:rPr>
+    </w:lvl>
+    <w:lvl w:ilvl="7" w:tplc="040C0003" w:tentative="1">
+      <w:start w:val="1"/>
+      <w:numFmt w:val="bullet"/>
+      <w:lvlText w:val="o"/>
+      <w:lvlJc w:val="left"/>
+      <w:pPr>
+        <w:ind w:left="6816" w:hanging="360"/>
+      </w:pPr>
+      <w:rPr>
+        <w:rFonts w:ascii="Courier New" w:hAnsi="Courier New" w:cs="Courier New" w:hint="default"/>
+      </w:rPr>
+    </w:lvl>
+    <w:lvl w:ilvl="8" w:tplc="040C0005" w:tentative="1">
+      <w:start w:val="1"/>
+      <w:numFmt w:val="bullet"/>
+      <w:lvlText w:val=""/>
+      <w:lvlJc w:val="left"/>
+      <w:pPr>
+        <w:ind w:left="7536" w:hanging="360"/>
+      </w:pPr>
+      <w:rPr>
+        <w:rFonts w:ascii="Wingdings" w:hAnsi="Wingdings" w:hint="default"/>
+      </w:rPr>
+    </w:lvl>
+  </w:abstractNum>
+  <w:abstractNum w:abstractNumId="8">
     <w:nsid w:val="2A1B17F7"/>
     <w:multiLevelType w:val="hybridMultilevel"/>
     <w:tmpl w:val="371C9844"/>
@@ -3263,7 +6666,7 @@
       </w:rPr>
     </w:lvl>
   </w:abstractNum>
-  <w:abstractNum w:abstractNumId="7">
+  <w:abstractNum w:abstractNumId="9">
     <w:nsid w:val="2D7B0528"/>
     <w:multiLevelType w:val="hybridMultilevel"/>
     <w:tmpl w:val="C92C2C1C"/>
@@ -3376,7 +6779,7 @@
       </w:rPr>
     </w:lvl>
   </w:abstractNum>
-  <w:abstractNum w:abstractNumId="8">
+  <w:abstractNum w:abstractNumId="10">
     <w:nsid w:val="2E6A5CEB"/>
     <w:multiLevelType w:val="multilevel"/>
     <w:tmpl w:val="C8A26D68"/>
@@ -3525,7 +6928,7 @@
       </w:rPr>
     </w:lvl>
   </w:abstractNum>
-  <w:abstractNum w:abstractNumId="9">
+  <w:abstractNum w:abstractNumId="11">
     <w:nsid w:val="2EE26126"/>
     <w:multiLevelType w:val="hybridMultilevel"/>
     <w:tmpl w:val="5366D724"/>
@@ -3637,7 +7040,7 @@
       </w:rPr>
     </w:lvl>
   </w:abstractNum>
-  <w:abstractNum w:abstractNumId="10">
+  <w:abstractNum w:abstractNumId="12">
     <w:nsid w:val="317C2D7D"/>
     <w:multiLevelType w:val="hybridMultilevel"/>
     <w:tmpl w:val="AF58531C"/>
@@ -3750,7 +7153,7 @@
       </w:rPr>
     </w:lvl>
   </w:abstractNum>
-  <w:abstractNum w:abstractNumId="11">
+  <w:abstractNum w:abstractNumId="13">
     <w:nsid w:val="461A1A1B"/>
     <w:multiLevelType w:val="hybridMultilevel"/>
     <w:tmpl w:val="4A62DE6E"/>
@@ -3840,7 +7243,7 @@
       </w:pPr>
     </w:lvl>
   </w:abstractNum>
-  <w:abstractNum w:abstractNumId="12">
+  <w:abstractNum w:abstractNumId="14">
     <w:nsid w:val="52D571FB"/>
     <w:multiLevelType w:val="hybridMultilevel"/>
     <w:tmpl w:val="ECB6BAF0"/>
@@ -3953,7 +7356,7 @@
       </w:rPr>
     </w:lvl>
   </w:abstractNum>
-  <w:abstractNum w:abstractNumId="13">
+  <w:abstractNum w:abstractNumId="15">
     <w:nsid w:val="671F5517"/>
     <w:multiLevelType w:val="hybridMultilevel"/>
     <w:tmpl w:val="23B4164E"/>
@@ -4066,7 +7469,7 @@
       </w:rPr>
     </w:lvl>
   </w:abstractNum>
-  <w:abstractNum w:abstractNumId="14">
+  <w:abstractNum w:abstractNumId="16">
     <w:nsid w:val="7B733136"/>
     <w:multiLevelType w:val="hybridMultilevel"/>
     <w:tmpl w:val="73AE4116"/>
@@ -4178,7 +7581,120 @@
       </w:rPr>
     </w:lvl>
   </w:abstractNum>
-  <w:abstractNum w:abstractNumId="15">
+  <w:abstractNum w:abstractNumId="17">
+    <w:nsid w:val="7BE716D7"/>
+    <w:multiLevelType w:val="hybridMultilevel"/>
+    <w:tmpl w:val="DB76F47E"/>
+    <w:lvl w:ilvl="0" w:tplc="040C0001">
+      <w:start w:val="1"/>
+      <w:numFmt w:val="bullet"/>
+      <w:lvlText w:val=""/>
+      <w:lvlJc w:val="left"/>
+      <w:pPr>
+        <w:ind w:left="1428" w:hanging="360"/>
+      </w:pPr>
+      <w:rPr>
+        <w:rFonts w:ascii="Symbol" w:hAnsi="Symbol" w:hint="default"/>
+      </w:rPr>
+    </w:lvl>
+    <w:lvl w:ilvl="1" w:tplc="040C0003">
+      <w:start w:val="1"/>
+      <w:numFmt w:val="bullet"/>
+      <w:lvlText w:val="o"/>
+      <w:lvlJc w:val="left"/>
+      <w:pPr>
+        <w:ind w:left="2148" w:hanging="360"/>
+      </w:pPr>
+      <w:rPr>
+        <w:rFonts w:ascii="Courier New" w:hAnsi="Courier New" w:cs="Courier New" w:hint="default"/>
+      </w:rPr>
+    </w:lvl>
+    <w:lvl w:ilvl="2" w:tplc="040C0005" w:tentative="1">
+      <w:start w:val="1"/>
+      <w:numFmt w:val="bullet"/>
+      <w:lvlText w:val=""/>
+      <w:lvlJc w:val="left"/>
+      <w:pPr>
+        <w:ind w:left="2868" w:hanging="360"/>
+      </w:pPr>
+      <w:rPr>
+        <w:rFonts w:ascii="Wingdings" w:hAnsi="Wingdings" w:hint="default"/>
+      </w:rPr>
+    </w:lvl>
+    <w:lvl w:ilvl="3" w:tplc="040C0001" w:tentative="1">
+      <w:start w:val="1"/>
+      <w:numFmt w:val="bullet"/>
+      <w:lvlText w:val=""/>
+      <w:lvlJc w:val="left"/>
+      <w:pPr>
+        <w:ind w:left="3588" w:hanging="360"/>
+      </w:pPr>
+      <w:rPr>
+        <w:rFonts w:ascii="Symbol" w:hAnsi="Symbol" w:hint="default"/>
+      </w:rPr>
+    </w:lvl>
+    <w:lvl w:ilvl="4" w:tplc="040C0003" w:tentative="1">
+      <w:start w:val="1"/>
+      <w:numFmt w:val="bullet"/>
+      <w:lvlText w:val="o"/>
+      <w:lvlJc w:val="left"/>
+      <w:pPr>
+        <w:ind w:left="4308" w:hanging="360"/>
+      </w:pPr>
+      <w:rPr>
+        <w:rFonts w:ascii="Courier New" w:hAnsi="Courier New" w:cs="Courier New" w:hint="default"/>
+      </w:rPr>
+    </w:lvl>
+    <w:lvl w:ilvl="5" w:tplc="040C0005" w:tentative="1">
+      <w:start w:val="1"/>
+      <w:numFmt w:val="bullet"/>
+      <w:lvlText w:val=""/>
+      <w:lvlJc w:val="left"/>
+      <w:pPr>
+        <w:ind w:left="5028" w:hanging="360"/>
+      </w:pPr>
+      <w:rPr>
+        <w:rFonts w:ascii="Wingdings" w:hAnsi="Wingdings" w:hint="default"/>
+      </w:rPr>
+    </w:lvl>
+    <w:lvl w:ilvl="6" w:tplc="040C0001" w:tentative="1">
+      <w:start w:val="1"/>
+      <w:numFmt w:val="bullet"/>
+      <w:lvlText w:val=""/>
+      <w:lvlJc w:val="left"/>
+      <w:pPr>
+        <w:ind w:left="5748" w:hanging="360"/>
+      </w:pPr>
+      <w:rPr>
+        <w:rFonts w:ascii="Symbol" w:hAnsi="Symbol" w:hint="default"/>
+      </w:rPr>
+    </w:lvl>
+    <w:lvl w:ilvl="7" w:tplc="040C0003" w:tentative="1">
+      <w:start w:val="1"/>
+      <w:numFmt w:val="bullet"/>
+      <w:lvlText w:val="o"/>
+      <w:lvlJc w:val="left"/>
+      <w:pPr>
+        <w:ind w:left="6468" w:hanging="360"/>
+      </w:pPr>
+      <w:rPr>
+        <w:rFonts w:ascii="Courier New" w:hAnsi="Courier New" w:cs="Courier New" w:hint="default"/>
+      </w:rPr>
+    </w:lvl>
+    <w:lvl w:ilvl="8" w:tplc="040C0005" w:tentative="1">
+      <w:start w:val="1"/>
+      <w:numFmt w:val="bullet"/>
+      <w:lvlText w:val=""/>
+      <w:lvlJc w:val="left"/>
+      <w:pPr>
+        <w:ind w:left="7188" w:hanging="360"/>
+      </w:pPr>
+      <w:rPr>
+        <w:rFonts w:ascii="Wingdings" w:hAnsi="Wingdings" w:hint="default"/>
+      </w:rPr>
+    </w:lvl>
+  </w:abstractNum>
+  <w:abstractNum w:abstractNumId="18">
     <w:nsid w:val="7D4A4EE1"/>
     <w:multiLevelType w:val="hybridMultilevel"/>
     <w:tmpl w:val="43CC5650"/>
@@ -4292,58 +7808,67 @@
     </w:lvl>
   </w:abstractNum>
   <w:num w:numId="1">
-    <w:abstractNumId w:val="2"/>
+    <w:abstractNumId w:val="3"/>
   </w:num>
   <w:num w:numId="2">
-    <w:abstractNumId w:val="14"/>
+    <w:abstractNumId w:val="16"/>
   </w:num>
   <w:num w:numId="3">
-    <w:abstractNumId w:val="15"/>
+    <w:abstractNumId w:val="18"/>
   </w:num>
   <w:num w:numId="4">
-    <w:abstractNumId w:val="9"/>
+    <w:abstractNumId w:val="11"/>
   </w:num>
   <w:num w:numId="5">
-    <w:abstractNumId w:val="4"/>
+    <w:abstractNumId w:val="5"/>
   </w:num>
   <w:num w:numId="6">
-    <w:abstractNumId w:val="11"/>
+    <w:abstractNumId w:val="13"/>
   </w:num>
   <w:num w:numId="7">
     <w:abstractNumId w:val="1"/>
   </w:num>
   <w:num w:numId="8">
-    <w:abstractNumId w:val="10"/>
+    <w:abstractNumId w:val="12"/>
   </w:num>
   <w:num w:numId="9">
-    <w:abstractNumId w:val="4"/>
+    <w:abstractNumId w:val="5"/>
   </w:num>
   <w:num w:numId="10">
-    <w:abstractNumId w:val="5"/>
+    <w:abstractNumId w:val="6"/>
   </w:num>
   <w:num w:numId="11">
-    <w:abstractNumId w:val="13"/>
+    <w:abstractNumId w:val="15"/>
   </w:num>
   <w:num w:numId="12">
     <w:abstractNumId w:val="0"/>
   </w:num>
   <w:num w:numId="13">
+    <w:abstractNumId w:val="10"/>
+  </w:num>
+  <w:num w:numId="14">
+    <w:abstractNumId w:val="5"/>
+  </w:num>
+  <w:num w:numId="15">
+    <w:abstractNumId w:val="9"/>
+  </w:num>
+  <w:num w:numId="16">
     <w:abstractNumId w:val="8"/>
   </w:num>
-  <w:num w:numId="14">
+  <w:num w:numId="17">
     <w:abstractNumId w:val="4"/>
   </w:num>
-  <w:num w:numId="15">
+  <w:num w:numId="18">
+    <w:abstractNumId w:val="14"/>
+  </w:num>
+  <w:num w:numId="19">
+    <w:abstractNumId w:val="17"/>
+  </w:num>
+  <w:num w:numId="20">
+    <w:abstractNumId w:val="2"/>
+  </w:num>
+  <w:num w:numId="21">
     <w:abstractNumId w:val="7"/>
-  </w:num>
-  <w:num w:numId="16">
-    <w:abstractNumId w:val="6"/>
-  </w:num>
-  <w:num w:numId="17">
-    <w:abstractNumId w:val="3"/>
-  </w:num>
-  <w:num w:numId="18">
-    <w:abstractNumId w:val="12"/>
   </w:num>
 </w:numbering>
 </file>
@@ -5771,7 +9296,7 @@
 </file>
 
 <file path=customXml/itemProps2.xml><?xml version="1.0" encoding="utf-8"?>
-<ds:datastoreItem xmlns:ds="http://schemas.openxmlformats.org/officeDocument/2006/customXml" ds:itemID="{5369C841-0334-4E41-8CC2-99D8114529EB}">
+<ds:datastoreItem xmlns:ds="http://schemas.openxmlformats.org/officeDocument/2006/customXml" ds:itemID="{6FD4E325-2DAF-4034-A87E-5E9D06C00CAE}">
   <ds:schemaRefs>
     <ds:schemaRef ds:uri="http://schemas.openxmlformats.org/officeDocument/2006/bibliography"/>
   </ds:schemaRefs>

</xml_diff>